<commit_message>
Updated views with the latest UI prototype views. Updated the footer of each page to make it clearer what document each page is a part of. Updated the traceability matrix to include the train movement prediction requirement.
</commit_message>
<xml_diff>
--- a/documentation/CPE 656 - Train Monitor Project - Software Design Document.docx
+++ b/documentation/CPE 656 - Train Monitor Project - Software Design Document.docx
@@ -507,8 +507,13 @@
         <w:jc w:val="center"/>
       </w:pPr>
       <w:r>
-        <w:t>12/04</w:t>
-      </w:r>
+        <w:t>12/0</w:t>
+      </w:r>
+      <w:r>
+        <w:t>8</w:t>
+      </w:r>
+      <w:bookmarkStart w:id="0" w:name="_GoBack"/>
+      <w:bookmarkEnd w:id="0"/>
       <w:r>
         <w:t>/2015</w:t>
       </w:r>
@@ -619,8 +624,8 @@
                 <w:szCs w:val="22"/>
               </w:rPr>
             </w:pPr>
-            <w:bookmarkStart w:id="0" w:name="h.gjdgxs"/>
-            <w:bookmarkEnd w:id="0"/>
+            <w:bookmarkStart w:id="1" w:name="h.gjdgxs"/>
+            <w:bookmarkEnd w:id="1"/>
             <w:r>
               <w:rPr>
                 <w:rFonts w:ascii="Times New Roman" w:hAnsi="Times New Roman" w:cs="Times New Roman"/>
@@ -628,14 +633,14 @@
               <w:lastRenderedPageBreak/>
               <w:t xml:space="preserve"> </w:t>
             </w:r>
-            <w:bookmarkStart w:id="1" w:name="_Toc437039535"/>
+            <w:bookmarkStart w:id="2" w:name="_Toc437039535"/>
             <w:r>
               <w:rPr>
                 <w:rFonts w:ascii="Times New Roman" w:hAnsi="Times New Roman" w:cs="Times New Roman"/>
               </w:rPr>
               <w:t>Revision History</w:t>
             </w:r>
-            <w:bookmarkEnd w:id="1"/>
+            <w:bookmarkEnd w:id="2"/>
           </w:p>
         </w:tc>
       </w:tr>
@@ -1647,7 +1652,10 @@
               <w:spacing w:after="160" w:line="252" w:lineRule="auto"/>
             </w:pPr>
             <w:r>
-              <w:t>12/04/15</w:t>
+              <w:t>12/08</w:t>
+            </w:r>
+            <w:r>
+              <w:t>/15</w:t>
             </w:r>
           </w:p>
         </w:tc>
@@ -1708,6 +1716,15 @@
             </w:pPr>
             <w:r>
               <w:t>Added details of the function of the Train Control Terminal.</w:t>
+            </w:r>
+          </w:p>
+          <w:p>
+            <w:pPr>
+              <w:widowControl w:val="0"/>
+              <w:spacing w:after="160" w:line="252" w:lineRule="auto"/>
+            </w:pPr>
+            <w:r>
+              <w:t>Updated View Figures</w:t>
             </w:r>
           </w:p>
         </w:tc>
@@ -1923,8 +1940,8 @@
         <w:spacing w:after="200" w:line="276" w:lineRule="auto"/>
       </w:pPr>
     </w:p>
-    <w:bookmarkStart w:id="2" w:name="h.30j0zll" w:displacedByCustomXml="next"/>
-    <w:bookmarkEnd w:id="2" w:displacedByCustomXml="next"/>
+    <w:bookmarkStart w:id="3" w:name="h.30j0zll" w:displacedByCustomXml="next"/>
+    <w:bookmarkEnd w:id="3" w:displacedByCustomXml="next"/>
     <w:sdt>
       <w:sdtPr>
         <w:rPr>
@@ -6083,10 +6100,7 @@
     <w:p/>
     <w:p/>
     <w:p/>
-    <w:p>
-      <w:bookmarkStart w:id="3" w:name="_GoBack"/>
-      <w:bookmarkEnd w:id="3"/>
-    </w:p>
+    <w:p/>
     <w:p>
       <w:pPr>
         <w:pageBreakBefore/>
@@ -6433,6 +6447,8 @@
         <w:rPr>
           <w:b/>
           <w:color w:val="222222"/>
+          <w:sz w:val="22"/>
+          <w:szCs w:val="22"/>
           <w:shd w:val="clear" w:color="auto" w:fill="FFFFFF"/>
         </w:rPr>
       </w:pPr>
@@ -6440,108 +6456,163 @@
         <w:rPr>
           <w:b/>
           <w:color w:val="222222"/>
+          <w:sz w:val="22"/>
+          <w:szCs w:val="22"/>
           <w:shd w:val="clear" w:color="auto" w:fill="FFFFFF"/>
         </w:rPr>
-        <w:t>Digital Command Control</w:t>
-      </w:r>
-      <w:r>
+        <w:t>Digital Command Control (DCC)</w:t>
+      </w:r>
+    </w:p>
+    <w:p>
+      <w:pPr>
+        <w:rPr>
+          <w:color w:val="222222"/>
+          <w:sz w:val="22"/>
+          <w:szCs w:val="22"/>
+          <w:shd w:val="clear" w:color="auto" w:fill="FFFFFF"/>
+        </w:rPr>
+      </w:pPr>
+      <w:r>
+        <w:rPr>
+          <w:color w:val="222222"/>
+          <w:sz w:val="22"/>
+          <w:szCs w:val="22"/>
+          <w:shd w:val="clear" w:color="auto" w:fill="FFFFFF"/>
+        </w:rPr>
+        <w:t xml:space="preserve">Digital Command Control protocol which is </w:t>
+      </w:r>
+      <w:proofErr w:type="spellStart"/>
+      <w:proofErr w:type="gramStart"/>
+      <w:r>
+        <w:rPr>
+          <w:color w:val="222222"/>
+          <w:sz w:val="22"/>
+          <w:szCs w:val="22"/>
+          <w:shd w:val="clear" w:color="auto" w:fill="FFFFFF"/>
+        </w:rPr>
+        <w:t>a</w:t>
+      </w:r>
+      <w:proofErr w:type="spellEnd"/>
+      <w:proofErr w:type="gramEnd"/>
+      <w:r>
+        <w:rPr>
+          <w:color w:val="222222"/>
+          <w:sz w:val="22"/>
+          <w:szCs w:val="22"/>
+          <w:shd w:val="clear" w:color="auto" w:fill="FFFFFF"/>
+        </w:rPr>
+        <w:t xml:space="preserve"> electric signaling protocol used to control train engines on a train track through the rails.</w:t>
+      </w:r>
+    </w:p>
+    <w:p>
+      <w:pPr>
+        <w:rPr>
+          <w:color w:val="222222"/>
+          <w:sz w:val="22"/>
+          <w:szCs w:val="22"/>
+          <w:shd w:val="clear" w:color="auto" w:fill="FFFFFF"/>
+        </w:rPr>
+      </w:pPr>
+    </w:p>
+    <w:p>
+      <w:pPr>
         <w:rPr>
           <w:b/>
           <w:color w:val="222222"/>
+          <w:sz w:val="22"/>
+          <w:szCs w:val="22"/>
           <w:shd w:val="clear" w:color="auto" w:fill="FFFFFF"/>
         </w:rPr>
-        <w:t xml:space="preserve"> (DCC)</w:t>
-      </w:r>
-    </w:p>
-    <w:p>
-      <w:pPr>
-        <w:rPr>
-          <w:color w:val="222222"/>
-          <w:shd w:val="clear" w:color="auto" w:fill="FFFFFF"/>
-        </w:rPr>
-      </w:pPr>
-      <w:r>
-        <w:rPr>
-          <w:color w:val="222222"/>
-          <w:shd w:val="clear" w:color="auto" w:fill="FFFFFF"/>
-        </w:rPr>
-        <w:t xml:space="preserve">Digital Command Control protocol which is </w:t>
-      </w:r>
-      <w:proofErr w:type="spellStart"/>
-      <w:proofErr w:type="gramStart"/>
-      <w:r>
-        <w:rPr>
-          <w:color w:val="222222"/>
-          <w:shd w:val="clear" w:color="auto" w:fill="FFFFFF"/>
-        </w:rPr>
-        <w:t>a</w:t>
-      </w:r>
-      <w:proofErr w:type="spellEnd"/>
-      <w:proofErr w:type="gramEnd"/>
-      <w:r>
-        <w:rPr>
-          <w:color w:val="222222"/>
-          <w:shd w:val="clear" w:color="auto" w:fill="FFFFFF"/>
-        </w:rPr>
-        <w:t xml:space="preserve"> electric signaling protocol used to control train engines on a train track through the rails.</w:t>
-      </w:r>
-    </w:p>
-    <w:p>
-      <w:pPr>
-        <w:rPr>
-          <w:color w:val="222222"/>
-          <w:shd w:val="clear" w:color="auto" w:fill="FFFFFF"/>
-        </w:rPr>
-      </w:pPr>
-    </w:p>
-    <w:p>
-      <w:pPr>
+      </w:pPr>
+      <w:r>
         <w:rPr>
           <w:b/>
           <w:color w:val="222222"/>
+          <w:sz w:val="22"/>
+          <w:szCs w:val="22"/>
           <w:shd w:val="clear" w:color="auto" w:fill="FFFFFF"/>
         </w:rPr>
-      </w:pPr>
-      <w:r>
+        <w:t>Java Model Railroad Interface (JMRI)</w:t>
+      </w:r>
+    </w:p>
+    <w:p>
+      <w:pPr>
+        <w:rPr>
+          <w:rFonts w:eastAsia="Calibri"/>
+          <w:sz w:val="22"/>
+          <w:szCs w:val="22"/>
+        </w:rPr>
+      </w:pPr>
+      <w:r>
+        <w:rPr>
+          <w:rFonts w:eastAsia="Calibri"/>
+          <w:sz w:val="22"/>
+          <w:szCs w:val="22"/>
+        </w:rPr>
+        <w:t xml:space="preserve">Popular </w:t>
+      </w:r>
+      <w:r>
+        <w:rPr>
+          <w:rFonts w:eastAsia="Calibri"/>
+          <w:sz w:val="22"/>
+          <w:szCs w:val="22"/>
+        </w:rPr>
+        <w:t>open-source software suite for controlling model trains.</w:t>
+      </w:r>
+    </w:p>
+    <w:p>
+      <w:pPr>
+        <w:rPr>
+          <w:rFonts w:eastAsia="Calibri"/>
+          <w:sz w:val="22"/>
+          <w:szCs w:val="22"/>
+        </w:rPr>
+      </w:pPr>
+    </w:p>
+    <w:p>
+      <w:pPr>
         <w:rPr>
           <w:b/>
           <w:color w:val="222222"/>
+          <w:sz w:val="22"/>
+          <w:szCs w:val="22"/>
           <w:shd w:val="clear" w:color="auto" w:fill="FFFFFF"/>
         </w:rPr>
-        <w:t>Java Model Railroad Interface (JMRI</w:t>
-      </w:r>
+      </w:pPr>
       <w:r>
         <w:rPr>
           <w:b/>
           <w:color w:val="222222"/>
+          <w:sz w:val="22"/>
+          <w:szCs w:val="22"/>
           <w:shd w:val="clear" w:color="auto" w:fill="FFFFFF"/>
         </w:rPr>
-        <w:t>)</w:t>
+        <w:t>Inertial Motion Unit (IMU)</w:t>
       </w:r>
     </w:p>
     <w:p>
       <w:pPr>
         <w:rPr>
           <w:rFonts w:eastAsia="Calibri"/>
+          <w:sz w:val="22"/>
+          <w:szCs w:val="22"/>
         </w:rPr>
       </w:pPr>
       <w:r>
         <w:rPr>
           <w:rFonts w:eastAsia="Calibri"/>
-        </w:rPr>
-        <w:t xml:space="preserve">Popular </w:t>
-      </w:r>
-      <w:r>
+          <w:sz w:val="22"/>
+          <w:szCs w:val="22"/>
+        </w:rPr>
+        <w:t>A hardware device often composed of an accelerometer and a gyroscope used to perform dead-reckoning of the position of objects based on measurements of effects of forces acting on an object in space.</w:t>
+      </w:r>
+    </w:p>
+    <w:p>
+      <w:pPr>
         <w:rPr>
           <w:rFonts w:eastAsia="Calibri"/>
-        </w:rPr>
-        <w:t>open-source software suite for controlling model trains.</w:t>
-      </w:r>
-    </w:p>
-    <w:p>
-      <w:pPr>
-        <w:rPr>
-          <w:rFonts w:eastAsia="Calibri"/>
+          <w:sz w:val="22"/>
+          <w:szCs w:val="22"/>
         </w:rPr>
       </w:pPr>
     </w:p>
@@ -6550,43 +6621,110 @@
         <w:rPr>
           <w:b/>
           <w:color w:val="222222"/>
+          <w:sz w:val="22"/>
+          <w:szCs w:val="22"/>
           <w:shd w:val="clear" w:color="auto" w:fill="FFFFFF"/>
         </w:rPr>
       </w:pPr>
+      <w:proofErr w:type="spellStart"/>
       <w:r>
         <w:rPr>
           <w:b/>
           <w:color w:val="222222"/>
+          <w:sz w:val="22"/>
+          <w:szCs w:val="22"/>
           <w:shd w:val="clear" w:color="auto" w:fill="FFFFFF"/>
         </w:rPr>
-        <w:t>Inertial Motion Unit (IMU</w:t>
-      </w:r>
-      <w:r>
+        <w:t>LocoNet</w:t>
+      </w:r>
+      <w:proofErr w:type="spellEnd"/>
+    </w:p>
+    <w:p>
+      <w:pPr>
+        <w:rPr>
+          <w:color w:val="222222"/>
+          <w:sz w:val="22"/>
+          <w:szCs w:val="22"/>
+          <w:shd w:val="clear" w:color="auto" w:fill="FFFFFF"/>
+        </w:rPr>
+      </w:pPr>
+      <w:r>
+        <w:rPr>
+          <w:color w:val="222222"/>
+          <w:sz w:val="22"/>
+          <w:szCs w:val="22"/>
+          <w:shd w:val="clear" w:color="auto" w:fill="FFFFFF"/>
+        </w:rPr>
+        <w:t xml:space="preserve">An Ethernet-link proprietary communication protocol created by </w:t>
+      </w:r>
+      <w:proofErr w:type="spellStart"/>
+      <w:r>
+        <w:rPr>
+          <w:color w:val="222222"/>
+          <w:sz w:val="22"/>
+          <w:szCs w:val="22"/>
+          <w:shd w:val="clear" w:color="auto" w:fill="FFFFFF"/>
+        </w:rPr>
+        <w:t>DigiTrax</w:t>
+      </w:r>
+      <w:proofErr w:type="spellEnd"/>
+      <w:r>
+        <w:rPr>
+          <w:color w:val="222222"/>
+          <w:sz w:val="22"/>
+          <w:szCs w:val="22"/>
+          <w:shd w:val="clear" w:color="auto" w:fill="FFFFFF"/>
+        </w:rPr>
+        <w:t xml:space="preserve"> for full train and track layout control of model train sets.</w:t>
+      </w:r>
+    </w:p>
+    <w:p>
+      <w:pPr>
+        <w:rPr>
+          <w:rFonts w:eastAsia="Calibri"/>
+          <w:sz w:val="22"/>
+          <w:szCs w:val="22"/>
+        </w:rPr>
+      </w:pPr>
+    </w:p>
+    <w:p>
+      <w:pPr>
         <w:rPr>
           <w:b/>
-          <w:color w:val="222222"/>
-          <w:shd w:val="clear" w:color="auto" w:fill="FFFFFF"/>
-        </w:rPr>
-        <w:t>)</w:t>
+          <w:sz w:val="22"/>
+          <w:szCs w:val="22"/>
+        </w:rPr>
+      </w:pPr>
+      <w:r>
+        <w:rPr>
+          <w:b/>
+          <w:sz w:val="22"/>
+          <w:szCs w:val="22"/>
+        </w:rPr>
+        <w:t>Position</w:t>
+      </w:r>
+    </w:p>
+    <w:p>
+      <w:pPr>
+        <w:rPr>
+          <w:sz w:val="22"/>
+          <w:szCs w:val="22"/>
+        </w:rPr>
+      </w:pPr>
+      <w:r>
+        <w:rPr>
+          <w:sz w:val="22"/>
+          <w:szCs w:val="22"/>
+        </w:rPr>
+        <w:t>A description of where a given object is located on the Position Train Control Test Bed. It uses a relative coordinate system based on the distance from a fixed point on the table.</w:t>
       </w:r>
     </w:p>
     <w:p>
       <w:pPr>
         <w:rPr>
           <w:rFonts w:eastAsia="Calibri"/>
-        </w:rPr>
-      </w:pPr>
-      <w:r>
-        <w:rPr>
-          <w:rFonts w:eastAsia="Calibri"/>
-        </w:rPr>
-        <w:t>A hardware device often composed of an accelerometer and a gyroscope used to perform dead-reckoning of the position of objects based on measurements of effects of forces acting on an object in space.</w:t>
-      </w:r>
-    </w:p>
-    <w:p>
-      <w:pPr>
-        <w:rPr>
-          <w:rFonts w:eastAsia="Calibri"/>
+          <w:sz w:val="22"/>
+          <w:szCs w:val="22"/>
         </w:rPr>
       </w:pPr>
     </w:p>
@@ -6594,190 +6732,206 @@
       <w:pPr>
         <w:rPr>
           <w:b/>
-          <w:color w:val="222222"/>
-          <w:shd w:val="clear" w:color="auto" w:fill="FFFFFF"/>
-        </w:rPr>
-      </w:pPr>
-      <w:proofErr w:type="spellStart"/>
+          <w:sz w:val="22"/>
+          <w:szCs w:val="22"/>
+        </w:rPr>
+      </w:pPr>
       <w:r>
         <w:rPr>
           <w:b/>
-          <w:color w:val="222222"/>
-          <w:shd w:val="clear" w:color="auto" w:fill="FFFFFF"/>
-        </w:rPr>
-        <w:t>LocoNet</w:t>
-      </w:r>
-      <w:proofErr w:type="spellEnd"/>
-    </w:p>
-    <w:p>
-      <w:pPr>
-        <w:rPr>
-          <w:color w:val="222222"/>
-          <w:shd w:val="clear" w:color="auto" w:fill="FFFFFF"/>
-        </w:rPr>
-      </w:pPr>
-      <w:r>
-        <w:rPr>
-          <w:color w:val="222222"/>
-          <w:shd w:val="clear" w:color="auto" w:fill="FFFFFF"/>
-        </w:rPr>
-        <w:t xml:space="preserve">An Ethernet-link proprietary communication protocol created by </w:t>
-      </w:r>
-      <w:proofErr w:type="spellStart"/>
-      <w:r>
-        <w:rPr>
-          <w:color w:val="222222"/>
-          <w:shd w:val="clear" w:color="auto" w:fill="FFFFFF"/>
-        </w:rPr>
-        <w:t>DigiTrax</w:t>
-      </w:r>
-      <w:proofErr w:type="spellEnd"/>
-      <w:r>
-        <w:rPr>
-          <w:color w:val="222222"/>
-          <w:shd w:val="clear" w:color="auto" w:fill="FFFFFF"/>
-        </w:rPr>
-        <w:t xml:space="preserve"> for full train and track layout control of model train sets.</w:t>
-      </w:r>
-    </w:p>
-    <w:p>
-      <w:pPr>
-        <w:rPr>
-          <w:rFonts w:eastAsia="Calibri"/>
-        </w:rPr>
-      </w:pPr>
-    </w:p>
-    <w:p>
-      <w:pPr>
+          <w:sz w:val="22"/>
+          <w:szCs w:val="22"/>
+        </w:rPr>
+        <w:t>Positive Train Control Test Bed</w:t>
+      </w:r>
+    </w:p>
+    <w:p>
+      <w:pPr>
+        <w:rPr>
+          <w:sz w:val="22"/>
+          <w:szCs w:val="22"/>
+        </w:rPr>
+      </w:pPr>
+      <w:r>
+        <w:rPr>
+          <w:sz w:val="22"/>
+          <w:szCs w:val="22"/>
+        </w:rPr>
+        <w:t>A model train system designed to scale to represent actual railway systems. Its purpose is to facilitate the testing, design, and training of train control systems without the risk of associated performing these activities on live trains, such as bodily injury and costs for scheduling and operating full scale trains.</w:t>
+      </w:r>
+    </w:p>
+    <w:p>
+      <w:pPr>
+        <w:rPr>
+          <w:sz w:val="22"/>
+          <w:szCs w:val="22"/>
+        </w:rPr>
+      </w:pPr>
+      <w:r>
+        <w:rPr>
+          <w:sz w:val="22"/>
+          <w:szCs w:val="22"/>
+        </w:rPr>
+        <w:t xml:space="preserve">. </w:t>
+      </w:r>
+    </w:p>
+    <w:p>
+      <w:pPr>
+        <w:rPr>
+          <w:sz w:val="22"/>
+          <w:szCs w:val="22"/>
+        </w:rPr>
+      </w:pPr>
+      <w:r>
         <w:rPr>
           <w:b/>
-        </w:rPr>
-      </w:pPr>
-      <w:r>
-        <w:rPr>
-          <w:b/>
-        </w:rPr>
-        <w:t>Position</w:t>
-      </w:r>
-    </w:p>
-    <w:p>
-      <w:r>
-        <w:t>A description of where a given object is located on the Position Train Control Test Bed. It uses a relative coordinate system based on the distance from a fixed point on the table.</w:t>
-      </w:r>
-    </w:p>
-    <w:p>
-      <w:pPr>
-        <w:rPr>
-          <w:rFonts w:eastAsia="Calibri"/>
-        </w:rPr>
-      </w:pPr>
-    </w:p>
-    <w:p>
-      <w:pPr>
-        <w:rPr>
-          <w:b/>
-        </w:rPr>
-      </w:pPr>
-      <w:r>
-        <w:rPr>
-          <w:b/>
-        </w:rPr>
-        <w:t>Positive Train Control Test Bed</w:t>
-      </w:r>
-    </w:p>
-    <w:p>
-      <w:r>
-        <w:t>A model train system designed to scale to represent actual railway systems. Its purpose is to facilitate the testing, design, and training of train control systems without the risk of associated performing these activities on live trains, such as bodily injury and costs for scheduling and operating full scale trains.</w:t>
-      </w:r>
-    </w:p>
-    <w:p>
-      <w:r>
-        <w:t xml:space="preserve">. </w:t>
-      </w:r>
-    </w:p>
-    <w:p>
-      <w:r>
-        <w:rPr>
-          <w:b/>
+          <w:sz w:val="22"/>
+          <w:szCs w:val="22"/>
         </w:rPr>
         <w:t>Rail Car</w:t>
       </w:r>
       <w:r>
+        <w:rPr>
+          <w:sz w:val="22"/>
+          <w:szCs w:val="22"/>
+        </w:rPr>
         <w:br/>
         <w:t xml:space="preserve">Simple wheeled container that is attached to the train to carry cargo. </w:t>
       </w:r>
     </w:p>
-    <w:p/>
+    <w:p>
+      <w:pPr>
+        <w:rPr>
+          <w:sz w:val="22"/>
+          <w:szCs w:val="22"/>
+        </w:rPr>
+      </w:pPr>
+    </w:p>
     <w:p>
       <w:pPr>
         <w:rPr>
           <w:b/>
+          <w:sz w:val="22"/>
+          <w:szCs w:val="22"/>
         </w:rPr>
       </w:pPr>
       <w:r>
         <w:rPr>
           <w:b/>
+          <w:sz w:val="22"/>
+          <w:szCs w:val="22"/>
         </w:rPr>
         <w:t>Railway System Owner</w:t>
       </w:r>
     </w:p>
     <w:p>
-      <w:r>
+      <w:pPr>
+        <w:rPr>
+          <w:sz w:val="22"/>
+          <w:szCs w:val="22"/>
+        </w:rPr>
+      </w:pPr>
+      <w:r>
+        <w:rPr>
+          <w:sz w:val="22"/>
+          <w:szCs w:val="22"/>
+        </w:rPr>
         <w:t xml:space="preserve">The entity that owns Positive Test Control Test Bed. </w:t>
       </w:r>
     </w:p>
-    <w:p/>
+    <w:p>
+      <w:pPr>
+        <w:rPr>
+          <w:sz w:val="22"/>
+          <w:szCs w:val="22"/>
+        </w:rPr>
+      </w:pPr>
+    </w:p>
     <w:p>
       <w:pPr>
         <w:rPr>
           <w:b/>
+          <w:sz w:val="22"/>
+          <w:szCs w:val="22"/>
         </w:rPr>
       </w:pPr>
       <w:r>
         <w:rPr>
           <w:b/>
-        </w:rPr>
-        <w:t>Ra</w:t>
-      </w:r>
+          <w:sz w:val="22"/>
+          <w:szCs w:val="22"/>
+        </w:rPr>
+        <w:t>Radio Frequency Identification (RFID)</w:t>
+      </w:r>
+    </w:p>
+    <w:p>
+      <w:pPr>
+        <w:rPr>
+          <w:sz w:val="22"/>
+          <w:szCs w:val="22"/>
+        </w:rPr>
+      </w:pPr>
+      <w:r>
+        <w:rPr>
+          <w:sz w:val="22"/>
+          <w:szCs w:val="22"/>
+        </w:rPr>
+        <w:t>Data exchange method that relies on the properties of induction to read information imprinted on a device when in close proximity.</w:t>
+      </w:r>
+    </w:p>
+    <w:p>
+      <w:pPr>
+        <w:rPr>
+          <w:sz w:val="22"/>
+          <w:szCs w:val="22"/>
+        </w:rPr>
+      </w:pPr>
+    </w:p>
+    <w:p>
+      <w:pPr>
+        <w:rPr>
+          <w:sz w:val="22"/>
+          <w:szCs w:val="22"/>
+        </w:rPr>
+      </w:pPr>
       <w:r>
         <w:rPr>
           <w:b/>
-        </w:rPr>
-        <w:t>dio Frequency Identification (RFID)</w:t>
-      </w:r>
-    </w:p>
-    <w:p>
-      <w:r>
-        <w:t>Data exchange method that relies on the properties of induction to read information imprinted on a device when in close proximity.</w:t>
-      </w:r>
-    </w:p>
-    <w:p/>
-    <w:p>
-      <w:r>
+          <w:sz w:val="22"/>
+          <w:szCs w:val="22"/>
+        </w:rPr>
+        <w:t>Track</w:t>
+      </w:r>
+      <w:r>
+        <w:rPr>
+          <w:sz w:val="22"/>
+          <w:szCs w:val="22"/>
+        </w:rPr>
+        <w:br/>
+        <w:t xml:space="preserve">The track is a pair of metal rails that the train runs on top of to move. It provides both power and control signals to the train. It is divided into different physical pieces called sections to simplify its assembly. </w:t>
+      </w:r>
+    </w:p>
+    <w:p>
+      <w:pPr>
+        <w:rPr>
+          <w:sz w:val="22"/>
+          <w:szCs w:val="22"/>
+        </w:rPr>
+      </w:pPr>
+    </w:p>
+    <w:p>
+      <w:pPr>
         <w:rPr>
           <w:b/>
-        </w:rPr>
-        <w:t>Track</w:t>
-      </w:r>
-      <w:r>
-        <w:br/>
-        <w:t xml:space="preserve">The track is a pair of metal rails that the train runs on top of to move. It provides both power and </w:t>
-      </w:r>
-      <w:r>
-        <w:lastRenderedPageBreak/>
-        <w:t xml:space="preserve">control signals to the train. It is divided into different physical pieces called sections to simplify its assembly. </w:t>
-      </w:r>
-    </w:p>
-    <w:p/>
-    <w:p>
-      <w:pPr>
+          <w:sz w:val="22"/>
+          <w:szCs w:val="22"/>
+        </w:rPr>
+      </w:pPr>
+      <w:r>
         <w:rPr>
           <w:b/>
-        </w:rPr>
-      </w:pPr>
-      <w:r>
-        <w:rPr>
-          <w:b/>
+          <w:sz w:val="22"/>
+          <w:szCs w:val="22"/>
         </w:rPr>
         <w:t>Track Block</w:t>
       </w:r>
@@ -6788,51 +6942,94 @@
         <w:spacing w:after="0" w:line="240" w:lineRule="auto"/>
         <w:rPr>
           <w:rFonts w:ascii="Times New Roman" w:hAnsi="Times New Roman"/>
-          <w:sz w:val="24"/>
-          <w:szCs w:val="24"/>
         </w:rPr>
       </w:pPr>
       <w:r>
         <w:rPr>
           <w:rFonts w:ascii="Times New Roman" w:hAnsi="Times New Roman"/>
-          <w:sz w:val="24"/>
-          <w:szCs w:val="24"/>
         </w:rPr>
         <w:t xml:space="preserve">A segment of the entire track of the test bed, which has been divided and identified into segments by the Train Technician and Train Operator, which is used to highlight areas of interest by these individuals and to divide the track into regions from which trains can go in different directions on the track. In practice, a block is Track Circuit Block. It is a single element where the Positive Train Control Test Bed Can Detect whether one or more trains is on it or not. </w:t>
       </w:r>
     </w:p>
-    <w:p/>
-    <w:p>
+    <w:p>
+      <w:pPr>
+        <w:rPr>
+          <w:sz w:val="22"/>
+          <w:szCs w:val="22"/>
+        </w:rPr>
+      </w:pPr>
+    </w:p>
+    <w:p>
+      <w:pPr>
+        <w:rPr>
+          <w:sz w:val="22"/>
+          <w:szCs w:val="22"/>
+        </w:rPr>
+      </w:pPr>
       <w:r>
         <w:rPr>
           <w:b/>
+          <w:sz w:val="22"/>
+          <w:szCs w:val="22"/>
         </w:rPr>
         <w:t>Track Marker</w:t>
       </w:r>
       <w:r>
+        <w:rPr>
+          <w:sz w:val="22"/>
+          <w:szCs w:val="22"/>
+        </w:rPr>
         <w:br/>
         <w:t>Special hardware placed at different spots on the track to highlight places of interest on the track. Examples of train markers include RFID tags that are read by the train as it moves along the track, and track sections that signal when one or more trains are present.</w:t>
       </w:r>
     </w:p>
-    <w:p/>
-    <w:p>
+    <w:p>
+      <w:pPr>
+        <w:rPr>
+          <w:sz w:val="22"/>
+          <w:szCs w:val="22"/>
+        </w:rPr>
+      </w:pPr>
+    </w:p>
+    <w:p>
+      <w:pPr>
+        <w:rPr>
+          <w:sz w:val="22"/>
+          <w:szCs w:val="22"/>
+        </w:rPr>
+      </w:pPr>
       <w:r>
         <w:rPr>
           <w:b/>
+          <w:sz w:val="22"/>
+          <w:szCs w:val="22"/>
         </w:rPr>
         <w:t>Track Switch</w:t>
       </w:r>
       <w:r>
         <w:rPr>
           <w:b/>
+          <w:sz w:val="22"/>
+          <w:szCs w:val="22"/>
         </w:rPr>
         <w:br/>
       </w:r>
       <w:r>
+        <w:rPr>
+          <w:sz w:val="22"/>
+          <w:szCs w:val="22"/>
+        </w:rPr>
         <w:t xml:space="preserve">Devices on the track to control the direction of train engine movement by changing the sections of track that are connected together. </w:t>
       </w:r>
     </w:p>
-    <w:p/>
+    <w:p>
+      <w:pPr>
+        <w:rPr>
+          <w:sz w:val="22"/>
+          <w:szCs w:val="22"/>
+        </w:rPr>
+      </w:pPr>
+    </w:p>
     <w:p>
       <w:pPr>
         <w:pStyle w:val="Normal1"/>
@@ -6840,16 +7037,12 @@
         <w:rPr>
           <w:rFonts w:ascii="Times New Roman" w:hAnsi="Times New Roman"/>
           <w:b/>
-          <w:sz w:val="24"/>
-          <w:szCs w:val="24"/>
         </w:rPr>
       </w:pPr>
       <w:r>
         <w:rPr>
           <w:rFonts w:ascii="Times New Roman" w:hAnsi="Times New Roman"/>
           <w:b/>
-          <w:sz w:val="24"/>
-          <w:szCs w:val="24"/>
         </w:rPr>
         <w:t>Track Switch Controller</w:t>
       </w:r>
@@ -6860,35 +7053,52 @@
         <w:spacing w:after="0" w:line="240" w:lineRule="auto"/>
         <w:rPr>
           <w:rFonts w:ascii="Times New Roman" w:hAnsi="Times New Roman"/>
-          <w:sz w:val="24"/>
-          <w:szCs w:val="24"/>
         </w:rPr>
       </w:pPr>
       <w:r>
         <w:rPr>
           <w:rFonts w:ascii="Times New Roman" w:hAnsi="Times New Roman"/>
-          <w:sz w:val="24"/>
-          <w:szCs w:val="24"/>
         </w:rPr>
         <w:t>A hardware device that is the bridge between hardware that physically controls switches of the test bed and software being used to remotely control the test bed. It is attached to the track that translates requests from operators to control track switches on the test bed into signals to switch relays that move the switches into different positions.</w:t>
       </w:r>
     </w:p>
-    <w:p/>
+    <w:p>
+      <w:pPr>
+        <w:rPr>
+          <w:sz w:val="22"/>
+          <w:szCs w:val="22"/>
+        </w:rPr>
+      </w:pPr>
+    </w:p>
     <w:p>
       <w:pPr>
         <w:rPr>
           <w:b/>
+          <w:sz w:val="22"/>
+          <w:szCs w:val="22"/>
         </w:rPr>
       </w:pPr>
       <w:r>
         <w:rPr>
           <w:b/>
+          <w:sz w:val="22"/>
+          <w:szCs w:val="22"/>
         </w:rPr>
         <w:t>Train</w:t>
       </w:r>
     </w:p>
     <w:p>
-      <w:r>
+      <w:pPr>
+        <w:rPr>
+          <w:sz w:val="22"/>
+          <w:szCs w:val="22"/>
+        </w:rPr>
+      </w:pPr>
+      <w:r>
+        <w:rPr>
+          <w:sz w:val="22"/>
+          <w:szCs w:val="22"/>
+        </w:rPr>
         <w:t>A to-scale model of a commercial train engine. It is the primary vehicle used to move along the test bed</w:t>
       </w:r>
     </w:p>
@@ -6899,8 +7109,6 @@
         <w:rPr>
           <w:rFonts w:ascii="Times New Roman" w:hAnsi="Times New Roman"/>
           <w:b/>
-          <w:sz w:val="24"/>
-          <w:szCs w:val="24"/>
         </w:rPr>
       </w:pPr>
       <w:r>
@@ -6913,8 +7121,6 @@
         <w:rPr>
           <w:rFonts w:ascii="Times New Roman" w:hAnsi="Times New Roman"/>
           <w:b/>
-          <w:sz w:val="24"/>
-          <w:szCs w:val="24"/>
         </w:rPr>
         <w:t>Train Command Station</w:t>
       </w:r>
@@ -6925,39 +7131,29 @@
         <w:spacing w:after="0" w:line="240" w:lineRule="auto"/>
         <w:rPr>
           <w:rFonts w:ascii="Times New Roman" w:hAnsi="Times New Roman"/>
-          <w:sz w:val="24"/>
-          <w:szCs w:val="24"/>
         </w:rPr>
       </w:pPr>
       <w:r>
         <w:rPr>
           <w:rFonts w:ascii="Times New Roman" w:hAnsi="Times New Roman"/>
-          <w:sz w:val="24"/>
-          <w:szCs w:val="24"/>
         </w:rPr>
         <w:t xml:space="preserve">A hardware device that is the bridge between hardware that physically controls </w:t>
       </w:r>
       <w:r>
         <w:rPr>
           <w:rFonts w:ascii="Times New Roman" w:hAnsi="Times New Roman"/>
-          <w:sz w:val="24"/>
-          <w:szCs w:val="24"/>
         </w:rPr>
         <w:t>trains</w:t>
       </w:r>
       <w:r>
         <w:rPr>
           <w:rFonts w:ascii="Times New Roman" w:hAnsi="Times New Roman"/>
-          <w:sz w:val="24"/>
-          <w:szCs w:val="24"/>
         </w:rPr>
         <w:t xml:space="preserve"> of the test bed and software being used to remotely control the test bed. It is attached to the track that translates requests from operators to control the train into control signals that the train understands</w:t>
       </w:r>
       <w:r>
         <w:rPr>
           <w:rFonts w:ascii="Times New Roman" w:hAnsi="Times New Roman"/>
-          <w:sz w:val="24"/>
-          <w:szCs w:val="24"/>
         </w:rPr>
         <w:t>.</w:t>
       </w:r>
@@ -6966,6 +7162,8 @@
       <w:pPr>
         <w:rPr>
           <w:b/>
+          <w:sz w:val="22"/>
+          <w:szCs w:val="22"/>
         </w:rPr>
       </w:pPr>
     </w:p>
@@ -6973,87 +7171,128 @@
       <w:pPr>
         <w:rPr>
           <w:b/>
+          <w:sz w:val="22"/>
+          <w:szCs w:val="22"/>
         </w:rPr>
       </w:pPr>
       <w:r>
         <w:rPr>
           <w:b/>
-        </w:rPr>
-        <w:t>Train Control</w:t>
-      </w:r>
-      <w:r>
+          <w:sz w:val="22"/>
+          <w:szCs w:val="22"/>
+        </w:rPr>
+        <w:t>Train Control Terminal</w:t>
+      </w:r>
+    </w:p>
+    <w:p>
+      <w:pPr>
+        <w:rPr>
+          <w:sz w:val="22"/>
+          <w:szCs w:val="22"/>
+        </w:rPr>
+      </w:pPr>
+      <w:r>
+        <w:rPr>
+          <w:sz w:val="22"/>
+          <w:szCs w:val="22"/>
+        </w:rPr>
+        <w:t>The equipment, such as a laptop, used by the system to allow operators to control trains that belong to the test bed.</w:t>
+      </w:r>
+    </w:p>
+    <w:p>
+      <w:pPr>
+        <w:rPr>
+          <w:sz w:val="22"/>
+          <w:szCs w:val="22"/>
+        </w:rPr>
+      </w:pPr>
+    </w:p>
+    <w:p>
+      <w:pPr>
         <w:rPr>
           <w:b/>
-        </w:rPr>
-        <w:t xml:space="preserve"> Terminal</w:t>
-      </w:r>
-    </w:p>
-    <w:p>
-      <w:r>
-        <w:t xml:space="preserve">The </w:t>
-      </w:r>
-      <w:r>
-        <w:t>equipment, such as a lap</w:t>
-      </w:r>
-      <w:r>
-        <w:t>top, used by the system to allow</w:t>
-      </w:r>
-      <w:r>
-        <w:t xml:space="preserve"> operators </w:t>
-      </w:r>
-      <w:r>
-        <w:t>to control trains that belong to the test bed.</w:t>
-      </w:r>
-    </w:p>
-    <w:p/>
-    <w:p>
-      <w:pPr>
+          <w:sz w:val="22"/>
+          <w:szCs w:val="22"/>
+        </w:rPr>
+      </w:pPr>
+      <w:r>
         <w:rPr>
           <w:b/>
-        </w:rPr>
-      </w:pPr>
-      <w:r>
+          <w:sz w:val="22"/>
+          <w:szCs w:val="22"/>
+        </w:rPr>
+        <w:t>Train Monitor Development Team</w:t>
+      </w:r>
+    </w:p>
+    <w:p>
+      <w:pPr>
+        <w:rPr>
+          <w:sz w:val="22"/>
+          <w:szCs w:val="22"/>
+        </w:rPr>
+      </w:pPr>
+      <w:r>
+        <w:rPr>
+          <w:sz w:val="22"/>
+          <w:szCs w:val="22"/>
+        </w:rPr>
+        <w:t xml:space="preserve">A group of people who have been commissioned by the Railway System Owner to create a system for tracking the movement of trains along the railways system real time. </w:t>
+      </w:r>
+    </w:p>
+    <w:p>
+      <w:pPr>
         <w:rPr>
           <w:b/>
-        </w:rPr>
-        <w:t>Train Monitor Development Team</w:t>
-      </w:r>
-    </w:p>
-    <w:p>
-      <w:r>
-        <w:t xml:space="preserve">A group of people who have been commissioned by the Railway System Owner to create a system for tracking the movement of trains along the railways system real time. </w:t>
-      </w:r>
+          <w:sz w:val="22"/>
+          <w:szCs w:val="22"/>
+        </w:rPr>
+      </w:pPr>
     </w:p>
     <w:p>
       <w:pPr>
         <w:rPr>
           <w:b/>
-        </w:rPr>
-      </w:pPr>
-    </w:p>
-    <w:p>
-      <w:pPr>
+          <w:sz w:val="22"/>
+          <w:szCs w:val="22"/>
+        </w:rPr>
+      </w:pPr>
+      <w:r>
         <w:rPr>
           <w:b/>
-        </w:rPr>
-      </w:pPr>
-      <w:r>
-        <w:rPr>
-          <w:b/>
+          <w:sz w:val="22"/>
+          <w:szCs w:val="22"/>
         </w:rPr>
         <w:t>Train Monitor Terminal</w:t>
       </w:r>
     </w:p>
     <w:p>
-      <w:r>
+      <w:pPr>
+        <w:rPr>
+          <w:sz w:val="22"/>
+          <w:szCs w:val="22"/>
+        </w:rPr>
+      </w:pPr>
+      <w:r>
+        <w:rPr>
+          <w:sz w:val="22"/>
+          <w:szCs w:val="22"/>
+        </w:rPr>
         <w:t xml:space="preserve">The display equipment, such as a laptop, used by the system visually display to </w:t>
       </w:r>
       <w:proofErr w:type="gramStart"/>
       <w:r>
+        <w:rPr>
+          <w:sz w:val="22"/>
+          <w:szCs w:val="22"/>
+        </w:rPr>
         <w:t>operators</w:t>
       </w:r>
       <w:proofErr w:type="gramEnd"/>
       <w:r>
+        <w:rPr>
+          <w:sz w:val="22"/>
+          <w:szCs w:val="22"/>
+        </w:rPr>
         <w:t xml:space="preserve"> information about the test bed. </w:t>
       </w:r>
     </w:p>
@@ -7073,18 +7312,13 @@
         <w:rPr>
           <w:rFonts w:ascii="Times New Roman" w:hAnsi="Times New Roman"/>
           <w:b/>
-          <w:sz w:val="24"/>
-          <w:szCs w:val="24"/>
         </w:rPr>
       </w:pPr>
       <w:r>
         <w:rPr>
           <w:rFonts w:ascii="Times New Roman" w:hAnsi="Times New Roman"/>
           <w:b/>
-          <w:sz w:val="24"/>
-          <w:szCs w:val="24"/>
-        </w:rPr>
-        <w:lastRenderedPageBreak/>
+        </w:rPr>
         <w:t>Train Occupancy Detector</w:t>
       </w:r>
     </w:p>
@@ -7094,57 +7328,13 @@
         <w:spacing w:after="0" w:line="240" w:lineRule="auto"/>
         <w:rPr>
           <w:rFonts w:ascii="Times New Roman" w:hAnsi="Times New Roman"/>
-          <w:sz w:val="24"/>
-          <w:szCs w:val="24"/>
         </w:rPr>
       </w:pPr>
       <w:r>
         <w:rPr>
           <w:rFonts w:ascii="Times New Roman" w:hAnsi="Times New Roman"/>
-          <w:sz w:val="24"/>
-          <w:szCs w:val="24"/>
-        </w:rPr>
-        <w:t xml:space="preserve">A hardware device that is the bridge between hardware that physically </w:t>
-      </w:r>
-      <w:r>
-        <w:rPr>
-          <w:rFonts w:ascii="Times New Roman" w:hAnsi="Times New Roman"/>
-          <w:sz w:val="24"/>
-          <w:szCs w:val="24"/>
-        </w:rPr>
-        <w:t xml:space="preserve">detects when one or more trains are on a section of track </w:t>
-      </w:r>
-      <w:r>
-        <w:rPr>
-          <w:rFonts w:ascii="Times New Roman" w:hAnsi="Times New Roman"/>
-          <w:sz w:val="24"/>
-          <w:szCs w:val="24"/>
-        </w:rPr>
-        <w:t xml:space="preserve">and software being used </w:t>
-      </w:r>
-      <w:r>
-        <w:rPr>
-          <w:rFonts w:ascii="Times New Roman" w:hAnsi="Times New Roman"/>
-          <w:sz w:val="24"/>
-          <w:szCs w:val="24"/>
-        </w:rPr>
-        <w:t>to report train locations. It is attached to the track and uses changes in current draw that occur when one or more trains are being powered by a track block in order to detect train occupancy in that block</w:t>
-      </w:r>
-      <w:r>
-        <w:rPr>
-          <w:rFonts w:ascii="Times New Roman" w:hAnsi="Times New Roman"/>
-          <w:sz w:val="24"/>
-          <w:szCs w:val="24"/>
-        </w:rPr>
-        <w:t xml:space="preserve">. Lastly, it can issue messages for </w:t>
-      </w:r>
-      <w:r>
-        <w:rPr>
-          <w:rFonts w:ascii="Times New Roman" w:hAnsi="Times New Roman"/>
-          <w:sz w:val="24"/>
-          <w:szCs w:val="24"/>
-        </w:rPr>
-        <w:t>when a train is entering or exiting a track block.</w:t>
+        </w:rPr>
+        <w:t>A hardware device that is the bridge between hardware that physically detects when one or more trains are on a section of track and software being used to report train locations. It is attached to the track and uses changes in current draw that occur when one or more trains are being powered by a track block in order to detect train occupancy in that block. Lastly, it can issue messages for when a train is entering or exiting a track block.</w:t>
       </w:r>
     </w:p>
     <w:p>
@@ -7153,7 +7343,6 @@
         <w:spacing w:after="0" w:line="240" w:lineRule="auto"/>
         <w:rPr>
           <w:rFonts w:ascii="Times New Roman" w:hAnsi="Times New Roman"/>
-          <w:b/>
         </w:rPr>
       </w:pPr>
     </w:p>
@@ -7165,43 +7354,67 @@
           <w:rFonts w:ascii="Times New Roman" w:hAnsi="Times New Roman"/>
         </w:rPr>
       </w:pPr>
-    </w:p>
-    <w:p/>
-    <w:p/>
-    <w:p>
-      <w:pPr>
-        <w:rPr>
+      <w:r>
+        <w:rPr>
+          <w:rFonts w:ascii="Times New Roman" w:hAnsi="Times New Roman"/>
           <w:b/>
         </w:rPr>
-      </w:pPr>
-      <w:r>
+        <w:t>Train Operator</w:t>
+      </w:r>
+    </w:p>
+    <w:p>
+      <w:pPr>
+        <w:rPr>
+          <w:sz w:val="22"/>
+          <w:szCs w:val="22"/>
+        </w:rPr>
+      </w:pPr>
+      <w:r>
+        <w:rPr>
+          <w:sz w:val="22"/>
+          <w:szCs w:val="22"/>
+        </w:rPr>
+        <w:lastRenderedPageBreak/>
+        <w:t xml:space="preserve">A person or machine that controls one or more of the trains on the Positive Train Control Test Bed. </w:t>
+      </w:r>
+    </w:p>
+    <w:p>
+      <w:pPr>
+        <w:rPr>
+          <w:sz w:val="22"/>
+          <w:szCs w:val="22"/>
+        </w:rPr>
+      </w:pPr>
+    </w:p>
+    <w:p>
+      <w:pPr>
         <w:rPr>
           <w:b/>
-        </w:rPr>
-        <w:t>Train Operator</w:t>
-      </w:r>
-    </w:p>
-    <w:p>
-      <w:r>
-        <w:t xml:space="preserve">A person or machine that controls one or more of the trains on the Positive Train Control Test Bed. </w:t>
-      </w:r>
-    </w:p>
-    <w:p/>
-    <w:p>
-      <w:pPr>
+          <w:sz w:val="22"/>
+          <w:szCs w:val="22"/>
+        </w:rPr>
+      </w:pPr>
+      <w:r>
         <w:rPr>
           <w:b/>
-        </w:rPr>
-      </w:pPr>
-      <w:r>
-        <w:rPr>
-          <w:b/>
+          <w:sz w:val="22"/>
+          <w:szCs w:val="22"/>
         </w:rPr>
         <w:t>Train Technician</w:t>
       </w:r>
     </w:p>
     <w:p>
-      <w:r>
+      <w:pPr>
+        <w:rPr>
+          <w:sz w:val="22"/>
+          <w:szCs w:val="22"/>
+        </w:rPr>
+      </w:pPr>
+      <w:r>
+        <w:rPr>
+          <w:sz w:val="22"/>
+          <w:szCs w:val="22"/>
+        </w:rPr>
         <w:t xml:space="preserve">A train technician is a person who maintains the Positive Train Control Test Bed. </w:t>
       </w:r>
     </w:p>
@@ -7300,6 +7513,10 @@
         <w:jc w:val="center"/>
       </w:pPr>
       <w:r>
+        <w:rPr>
+          <w:noProof/>
+          <w:lang w:eastAsia="en-US" w:bidi="ar-SA"/>
+        </w:rPr>
         <w:drawing>
           <wp:inline distT="0" distB="0" distL="0" distR="0" wp14:anchorId="240F30D2" wp14:editId="75D0AB0C">
             <wp:extent cx="5943600" cy="4163162"/>
@@ -7359,14 +7576,27 @@
       <w:r>
         <w:t xml:space="preserve">Figure </w:t>
       </w:r>
-      <w:fldSimple w:instr=" SEQ Figure \* ARABIC ">
-        <w:r>
-          <w:rPr>
-            <w:noProof/>
-          </w:rPr>
-          <w:t>1</w:t>
-        </w:r>
-      </w:fldSimple>
+      <w:r>
+        <w:fldChar w:fldCharType="begin"/>
+      </w:r>
+      <w:r>
+        <w:instrText xml:space="preserve"> SEQ Figure \* ARABIC </w:instrText>
+      </w:r>
+      <w:r>
+        <w:fldChar w:fldCharType="separate"/>
+      </w:r>
+      <w:r>
+        <w:rPr>
+          <w:noProof/>
+        </w:rPr>
+        <w:t>1</w:t>
+      </w:r>
+      <w:r>
+        <w:rPr>
+          <w:noProof/>
+        </w:rPr>
+        <w:fldChar w:fldCharType="end"/>
+      </w:r>
       <w:bookmarkEnd w:id="19"/>
       <w:r>
         <w:t xml:space="preserve"> </w:t>
@@ -7455,14 +7685,27 @@
       <w:r>
         <w:t xml:space="preserve">Figure </w:t>
       </w:r>
-      <w:fldSimple w:instr=" SEQ Figure \* ARABIC ">
-        <w:r>
-          <w:rPr>
-            <w:noProof/>
-          </w:rPr>
-          <w:t>2</w:t>
-        </w:r>
-      </w:fldSimple>
+      <w:r>
+        <w:fldChar w:fldCharType="begin"/>
+      </w:r>
+      <w:r>
+        <w:instrText xml:space="preserve"> SEQ Figure \* ARABIC </w:instrText>
+      </w:r>
+      <w:r>
+        <w:fldChar w:fldCharType="separate"/>
+      </w:r>
+      <w:r>
+        <w:rPr>
+          <w:noProof/>
+        </w:rPr>
+        <w:t>2</w:t>
+      </w:r>
+      <w:r>
+        <w:rPr>
+          <w:noProof/>
+        </w:rPr>
+        <w:fldChar w:fldCharType="end"/>
+      </w:r>
       <w:bookmarkEnd w:id="20"/>
       <w:r>
         <w:t xml:space="preserve"> </w:t>
@@ -7656,14 +7899,27 @@
       <w:r>
         <w:t xml:space="preserve">Figure </w:t>
       </w:r>
-      <w:fldSimple w:instr=" SEQ Figure \* ARABIC ">
-        <w:r>
-          <w:rPr>
-            <w:noProof/>
-          </w:rPr>
-          <w:t>3</w:t>
-        </w:r>
-      </w:fldSimple>
+      <w:r>
+        <w:fldChar w:fldCharType="begin"/>
+      </w:r>
+      <w:r>
+        <w:instrText xml:space="preserve"> SEQ Figure \* ARABIC </w:instrText>
+      </w:r>
+      <w:r>
+        <w:fldChar w:fldCharType="separate"/>
+      </w:r>
+      <w:r>
+        <w:rPr>
+          <w:noProof/>
+        </w:rPr>
+        <w:t>3</w:t>
+      </w:r>
+      <w:r>
+        <w:rPr>
+          <w:noProof/>
+        </w:rPr>
+        <w:fldChar w:fldCharType="end"/>
+      </w:r>
       <w:bookmarkEnd w:id="21"/>
       <w:r>
         <w:t xml:space="preserve"> </w:t>
@@ -7868,14 +8124,27 @@
       <w:r>
         <w:t xml:space="preserve">Figure </w:t>
       </w:r>
-      <w:fldSimple w:instr=" SEQ Figure \* ARABIC ">
-        <w:r>
-          <w:rPr>
-            <w:noProof/>
-          </w:rPr>
-          <w:t>4</w:t>
-        </w:r>
-      </w:fldSimple>
+      <w:r>
+        <w:fldChar w:fldCharType="begin"/>
+      </w:r>
+      <w:r>
+        <w:instrText xml:space="preserve"> SEQ Figure \* ARABIC </w:instrText>
+      </w:r>
+      <w:r>
+        <w:fldChar w:fldCharType="separate"/>
+      </w:r>
+      <w:r>
+        <w:rPr>
+          <w:noProof/>
+        </w:rPr>
+        <w:t>4</w:t>
+      </w:r>
+      <w:r>
+        <w:rPr>
+          <w:noProof/>
+        </w:rPr>
+        <w:fldChar w:fldCharType="end"/>
+      </w:r>
       <w:bookmarkEnd w:id="22"/>
       <w:r>
         <w:t xml:space="preserve"> </w:t>
@@ -8039,14 +8308,30 @@
       <w:r>
         <w:t xml:space="preserve">Figure </w:t>
       </w:r>
-      <w:fldSimple w:instr=" SEQ Figure \* ARABIC ">
-        <w:r>
-          <w:rPr>
-            <w:noProof/>
-          </w:rPr>
-          <w:t>5</w:t>
-        </w:r>
-      </w:fldSimple>
+      <w:r>
+        <w:fldChar w:fldCharType="begin"/>
+      </w:r>
+      <w:r>
+        <w:instrText xml:space="preserve"> SEQ Figure \*</w:instrText>
+      </w:r>
+      <w:r>
+        <w:instrText xml:space="preserve"> ARABIC </w:instrText>
+      </w:r>
+      <w:r>
+        <w:fldChar w:fldCharType="separate"/>
+      </w:r>
+      <w:r>
+        <w:rPr>
+          <w:noProof/>
+        </w:rPr>
+        <w:t>5</w:t>
+      </w:r>
+      <w:r>
+        <w:rPr>
+          <w:noProof/>
+        </w:rPr>
+        <w:fldChar w:fldCharType="end"/>
+      </w:r>
       <w:bookmarkEnd w:id="25"/>
       <w:r>
         <w:t xml:space="preserve"> </w:t>
@@ -8894,14 +9179,27 @@
       <w:r>
         <w:t xml:space="preserve">Table </w:t>
       </w:r>
-      <w:fldSimple w:instr=" SEQ Table \* ARABIC ">
-        <w:r>
-          <w:rPr>
-            <w:noProof/>
-          </w:rPr>
-          <w:t>1</w:t>
-        </w:r>
-      </w:fldSimple>
+      <w:r>
+        <w:fldChar w:fldCharType="begin"/>
+      </w:r>
+      <w:r>
+        <w:instrText xml:space="preserve"> SEQ Table \* ARABIC </w:instrText>
+      </w:r>
+      <w:r>
+        <w:fldChar w:fldCharType="separate"/>
+      </w:r>
+      <w:r>
+        <w:rPr>
+          <w:noProof/>
+        </w:rPr>
+        <w:t>1</w:t>
+      </w:r>
+      <w:r>
+        <w:rPr>
+          <w:noProof/>
+        </w:rPr>
+        <w:fldChar w:fldCharType="end"/>
+      </w:r>
       <w:r>
         <w:t xml:space="preserve"> Hardware Interfaces</w:t>
       </w:r>
@@ -8930,6 +9228,10 @@
         <w:jc w:val="center"/>
       </w:pPr>
       <w:r>
+        <w:rPr>
+          <w:noProof/>
+          <w:lang w:eastAsia="en-US" w:bidi="ar-SA"/>
+        </w:rPr>
         <w:lastRenderedPageBreak/>
         <w:drawing>
           <wp:inline distT="0" distB="0" distL="0" distR="0" wp14:anchorId="516F7819" wp14:editId="3C5F4347">
@@ -8990,14 +9292,27 @@
       <w:r>
         <w:t xml:space="preserve">Figure </w:t>
       </w:r>
-      <w:fldSimple w:instr=" SEQ Figure \* ARABIC ">
-        <w:r>
-          <w:rPr>
-            <w:noProof/>
-          </w:rPr>
-          <w:t>6</w:t>
-        </w:r>
-      </w:fldSimple>
+      <w:r>
+        <w:fldChar w:fldCharType="begin"/>
+      </w:r>
+      <w:r>
+        <w:instrText xml:space="preserve"> SEQ Figure \* ARABIC </w:instrText>
+      </w:r>
+      <w:r>
+        <w:fldChar w:fldCharType="separate"/>
+      </w:r>
+      <w:r>
+        <w:rPr>
+          <w:noProof/>
+        </w:rPr>
+        <w:t>6</w:t>
+      </w:r>
+      <w:r>
+        <w:rPr>
+          <w:noProof/>
+        </w:rPr>
+        <w:fldChar w:fldCharType="end"/>
+      </w:r>
       <w:bookmarkEnd w:id="29"/>
       <w:r>
         <w:t xml:space="preserve"> </w:t>
@@ -9358,14 +9673,27 @@
         <w:lastRenderedPageBreak/>
         <w:t xml:space="preserve">Table </w:t>
       </w:r>
-      <w:fldSimple w:instr=" SEQ Table \* ARABIC ">
-        <w:r>
-          <w:rPr>
-            <w:noProof/>
-          </w:rPr>
-          <w:t>2</w:t>
-        </w:r>
-      </w:fldSimple>
+      <w:r>
+        <w:fldChar w:fldCharType="begin"/>
+      </w:r>
+      <w:r>
+        <w:instrText xml:space="preserve"> SEQ Table \* ARABIC </w:instrText>
+      </w:r>
+      <w:r>
+        <w:fldChar w:fldCharType="separate"/>
+      </w:r>
+      <w:r>
+        <w:rPr>
+          <w:noProof/>
+        </w:rPr>
+        <w:t>2</w:t>
+      </w:r>
+      <w:r>
+        <w:rPr>
+          <w:noProof/>
+        </w:rPr>
+        <w:fldChar w:fldCharType="end"/>
+      </w:r>
       <w:bookmarkEnd w:id="30"/>
       <w:r>
         <w:t xml:space="preserve"> Communication Interfaces</w:t>
@@ -9648,15 +9976,13 @@
               <w:pStyle w:val="TableContents"/>
             </w:pPr>
             <w:r>
-              <w:t xml:space="preserve">Used to assist in Train Position Calculations </w:t>
-            </w:r>
-            <w:proofErr w:type="gramStart"/>
-            <w:r>
-              <w:t>By</w:t>
-            </w:r>
-            <w:proofErr w:type="gramEnd"/>
-            <w:r>
-              <w:t xml:space="preserve"> the Train Navigation Service</w:t>
+              <w:t xml:space="preserve">Used to assist </w:t>
+            </w:r>
+            <w:r>
+              <w:t>in Train Position Calculations b</w:t>
+            </w:r>
+            <w:r>
+              <w:t>y the Train Navigation Service</w:t>
             </w:r>
           </w:p>
           <w:p>
@@ -9827,14 +10153,27 @@
       <w:r>
         <w:t xml:space="preserve">Table </w:t>
       </w:r>
-      <w:fldSimple w:instr=" SEQ Table \* ARABIC ">
-        <w:r>
-          <w:rPr>
-            <w:noProof/>
-          </w:rPr>
-          <w:t>3</w:t>
-        </w:r>
-      </w:fldSimple>
+      <w:r>
+        <w:fldChar w:fldCharType="begin"/>
+      </w:r>
+      <w:r>
+        <w:instrText xml:space="preserve"> SEQ Table \* ARABIC </w:instrText>
+      </w:r>
+      <w:r>
+        <w:fldChar w:fldCharType="separate"/>
+      </w:r>
+      <w:r>
+        <w:rPr>
+          <w:noProof/>
+        </w:rPr>
+        <w:t>3</w:t>
+      </w:r>
+      <w:r>
+        <w:rPr>
+          <w:noProof/>
+        </w:rPr>
+        <w:fldChar w:fldCharType="end"/>
+      </w:r>
       <w:r>
         <w:t xml:space="preserve"> Software Interfaces</w:t>
       </w:r>
@@ -10935,14 +11274,27 @@
       <w:r>
         <w:t xml:space="preserve">Figure </w:t>
       </w:r>
-      <w:fldSimple w:instr=" SEQ Figure \* ARABIC ">
-        <w:r>
-          <w:rPr>
-            <w:noProof/>
-          </w:rPr>
-          <w:t>7</w:t>
-        </w:r>
-      </w:fldSimple>
+      <w:r>
+        <w:fldChar w:fldCharType="begin"/>
+      </w:r>
+      <w:r>
+        <w:instrText xml:space="preserve"> SEQ Figure \* ARABIC </w:instrText>
+      </w:r>
+      <w:r>
+        <w:fldChar w:fldCharType="separate"/>
+      </w:r>
+      <w:r>
+        <w:rPr>
+          <w:noProof/>
+        </w:rPr>
+        <w:t>7</w:t>
+      </w:r>
+      <w:r>
+        <w:rPr>
+          <w:noProof/>
+        </w:rPr>
+        <w:fldChar w:fldCharType="end"/>
+      </w:r>
       <w:r>
         <w:t xml:space="preserve"> Motion Detection Hardware Module Assembly</w:t>
       </w:r>
@@ -11017,14 +11369,27 @@
       <w:r>
         <w:t xml:space="preserve">Figure </w:t>
       </w:r>
-      <w:fldSimple w:instr=" SEQ Figure \* ARABIC ">
-        <w:r>
-          <w:rPr>
-            <w:noProof/>
-          </w:rPr>
-          <w:t>8</w:t>
-        </w:r>
-      </w:fldSimple>
+      <w:r>
+        <w:fldChar w:fldCharType="begin"/>
+      </w:r>
+      <w:r>
+        <w:instrText xml:space="preserve"> SEQ Figure \* ARABIC </w:instrText>
+      </w:r>
+      <w:r>
+        <w:fldChar w:fldCharType="separate"/>
+      </w:r>
+      <w:r>
+        <w:rPr>
+          <w:noProof/>
+        </w:rPr>
+        <w:t>8</w:t>
+      </w:r>
+      <w:r>
+        <w:rPr>
+          <w:noProof/>
+        </w:rPr>
+        <w:fldChar w:fldCharType="end"/>
+      </w:r>
       <w:r>
         <w:t xml:space="preserve"> Motion detection unit hardware control flow</w:t>
       </w:r>
@@ -11091,14 +11456,27 @@
       <w:r>
         <w:t xml:space="preserve">Figure </w:t>
       </w:r>
-      <w:fldSimple w:instr=" SEQ Figure \* ARABIC ">
-        <w:r>
-          <w:rPr>
-            <w:noProof/>
-          </w:rPr>
-          <w:t>9</w:t>
-        </w:r>
-      </w:fldSimple>
+      <w:r>
+        <w:fldChar w:fldCharType="begin"/>
+      </w:r>
+      <w:r>
+        <w:instrText xml:space="preserve"> SEQ Figure \* ARABIC </w:instrText>
+      </w:r>
+      <w:r>
+        <w:fldChar w:fldCharType="separate"/>
+      </w:r>
+      <w:r>
+        <w:rPr>
+          <w:noProof/>
+        </w:rPr>
+        <w:t>9</w:t>
+      </w:r>
+      <w:r>
+        <w:rPr>
+          <w:noProof/>
+        </w:rPr>
+        <w:fldChar w:fldCharType="end"/>
+      </w:r>
       <w:r>
         <w:t xml:space="preserve"> Motion Detection unit hardware data flow</w:t>
       </w:r>
@@ -11172,14 +11550,27 @@
       <w:r>
         <w:t xml:space="preserve">Figure </w:t>
       </w:r>
-      <w:fldSimple w:instr=" SEQ Figure \* ARABIC ">
-        <w:r>
-          <w:rPr>
-            <w:noProof/>
-          </w:rPr>
-          <w:t>10</w:t>
-        </w:r>
-      </w:fldSimple>
+      <w:r>
+        <w:fldChar w:fldCharType="begin"/>
+      </w:r>
+      <w:r>
+        <w:instrText xml:space="preserve"> SEQ Figure \* ARABIC </w:instrText>
+      </w:r>
+      <w:r>
+        <w:fldChar w:fldCharType="separate"/>
+      </w:r>
+      <w:r>
+        <w:rPr>
+          <w:noProof/>
+        </w:rPr>
+        <w:t>10</w:t>
+      </w:r>
+      <w:r>
+        <w:rPr>
+          <w:noProof/>
+        </w:rPr>
+        <w:fldChar w:fldCharType="end"/>
+      </w:r>
       <w:r>
         <w:t xml:space="preserve"> Motion Detection Unit Hardware </w:t>
       </w:r>
@@ -11252,14 +11643,27 @@
       <w:r>
         <w:t xml:space="preserve">Figure </w:t>
       </w:r>
-      <w:fldSimple w:instr=" SEQ Figure \* ARABIC ">
-        <w:r>
-          <w:rPr>
-            <w:noProof/>
-          </w:rPr>
-          <w:t>11</w:t>
-        </w:r>
-      </w:fldSimple>
+      <w:r>
+        <w:fldChar w:fldCharType="begin"/>
+      </w:r>
+      <w:r>
+        <w:instrText xml:space="preserve"> SEQ Figure \* ARABIC </w:instrText>
+      </w:r>
+      <w:r>
+        <w:fldChar w:fldCharType="separate"/>
+      </w:r>
+      <w:r>
+        <w:rPr>
+          <w:noProof/>
+        </w:rPr>
+        <w:t>11</w:t>
+      </w:r>
+      <w:r>
+        <w:rPr>
+          <w:noProof/>
+        </w:rPr>
+        <w:fldChar w:fldCharType="end"/>
+      </w:r>
       <w:r>
         <w:t xml:space="preserve"> Motion Detection Unit Hardware RFID Tag Read Sequence Diagram</w:t>
       </w:r>
@@ -11913,14 +12317,30 @@
       <w:r>
         <w:t xml:space="preserve">Figure </w:t>
       </w:r>
-      <w:fldSimple w:instr=" SEQ Figure \* ARABIC ">
-        <w:r>
-          <w:rPr>
-            <w:noProof/>
-          </w:rPr>
-          <w:t>12</w:t>
-        </w:r>
-      </w:fldSimple>
+      <w:r>
+        <w:fldChar w:fldCharType="begin"/>
+      </w:r>
+      <w:r>
+        <w:instrText xml:space="preserve"> SEQ F</w:instrText>
+      </w:r>
+      <w:r>
+        <w:instrText xml:space="preserve">igure \* ARABIC </w:instrText>
+      </w:r>
+      <w:r>
+        <w:fldChar w:fldCharType="separate"/>
+      </w:r>
+      <w:r>
+        <w:rPr>
+          <w:noProof/>
+        </w:rPr>
+        <w:t>12</w:t>
+      </w:r>
+      <w:r>
+        <w:rPr>
+          <w:noProof/>
+        </w:rPr>
+        <w:fldChar w:fldCharType="end"/>
+      </w:r>
       <w:bookmarkEnd w:id="41"/>
       <w:r>
         <w:t xml:space="preserve"> Motion Detection Unit Software Entity State Diagram</w:t>
@@ -12292,14 +12712,30 @@
       <w:r>
         <w:t xml:space="preserve">Figure </w:t>
       </w:r>
-      <w:fldSimple w:instr=" SEQ Figure \* ARABIC ">
-        <w:r>
-          <w:rPr>
-            <w:noProof/>
-          </w:rPr>
-          <w:t>13</w:t>
-        </w:r>
-      </w:fldSimple>
+      <w:r>
+        <w:fldChar w:fldCharType="begin"/>
+      </w:r>
+      <w:r>
+        <w:instrText xml:space="preserve"> SEQ Figure \*</w:instrText>
+      </w:r>
+      <w:r>
+        <w:instrText xml:space="preserve"> ARABIC </w:instrText>
+      </w:r>
+      <w:r>
+        <w:fldChar w:fldCharType="separate"/>
+      </w:r>
+      <w:r>
+        <w:rPr>
+          <w:noProof/>
+        </w:rPr>
+        <w:t>13</w:t>
+      </w:r>
+      <w:r>
+        <w:rPr>
+          <w:noProof/>
+        </w:rPr>
+        <w:fldChar w:fldCharType="end"/>
+      </w:r>
       <w:r>
         <w:t xml:space="preserve"> Motion Detection Unit Software Control Flow</w:t>
       </w:r>
@@ -12362,14 +12798,27 @@
       <w:r>
         <w:t xml:space="preserve">Figure </w:t>
       </w:r>
-      <w:fldSimple w:instr=" SEQ Figure \* ARABIC ">
-        <w:r>
-          <w:rPr>
-            <w:noProof/>
-          </w:rPr>
-          <w:t>14</w:t>
-        </w:r>
-      </w:fldSimple>
+      <w:r>
+        <w:fldChar w:fldCharType="begin"/>
+      </w:r>
+      <w:r>
+        <w:instrText xml:space="preserve"> SEQ Figure \* ARABIC </w:instrText>
+      </w:r>
+      <w:r>
+        <w:fldChar w:fldCharType="separate"/>
+      </w:r>
+      <w:r>
+        <w:rPr>
+          <w:noProof/>
+        </w:rPr>
+        <w:t>14</w:t>
+      </w:r>
+      <w:r>
+        <w:rPr>
+          <w:noProof/>
+        </w:rPr>
+        <w:fldChar w:fldCharType="end"/>
+      </w:r>
       <w:r>
         <w:t xml:space="preserve"> Motion Detection Unit Software Data Flow</w:t>
       </w:r>
@@ -12439,14 +12888,27 @@
       <w:r>
         <w:t xml:space="preserve">Figure </w:t>
       </w:r>
-      <w:fldSimple w:instr=" SEQ Figure \* ARABIC ">
-        <w:r>
-          <w:rPr>
-            <w:noProof/>
-          </w:rPr>
-          <w:t>15</w:t>
-        </w:r>
-      </w:fldSimple>
+      <w:r>
+        <w:fldChar w:fldCharType="begin"/>
+      </w:r>
+      <w:r>
+        <w:instrText xml:space="preserve"> SEQ Figure \* ARABIC </w:instrText>
+      </w:r>
+      <w:r>
+        <w:fldChar w:fldCharType="separate"/>
+      </w:r>
+      <w:r>
+        <w:rPr>
+          <w:noProof/>
+        </w:rPr>
+        <w:t>15</w:t>
+      </w:r>
+      <w:r>
+        <w:rPr>
+          <w:noProof/>
+        </w:rPr>
+        <w:fldChar w:fldCharType="end"/>
+      </w:r>
       <w:r>
         <w:t xml:space="preserve"> Motion Detection Unit Software IMU Read Sequence Diagram</w:t>
       </w:r>
@@ -12510,14 +12972,30 @@
       <w:r>
         <w:t xml:space="preserve">Figure </w:t>
       </w:r>
-      <w:fldSimple w:instr=" SEQ Figure \* ARABIC ">
-        <w:r>
-          <w:rPr>
-            <w:noProof/>
-          </w:rPr>
-          <w:t>16</w:t>
-        </w:r>
-      </w:fldSimple>
+      <w:r>
+        <w:fldChar w:fldCharType="begin"/>
+      </w:r>
+      <w:r>
+        <w:instrText xml:space="preserve"> SEQ</w:instrText>
+      </w:r>
+      <w:r>
+        <w:instrText xml:space="preserve"> Figure \* ARABIC </w:instrText>
+      </w:r>
+      <w:r>
+        <w:fldChar w:fldCharType="separate"/>
+      </w:r>
+      <w:r>
+        <w:rPr>
+          <w:noProof/>
+        </w:rPr>
+        <w:t>16</w:t>
+      </w:r>
+      <w:r>
+        <w:rPr>
+          <w:noProof/>
+        </w:rPr>
+        <w:fldChar w:fldCharType="end"/>
+      </w:r>
       <w:r>
         <w:t xml:space="preserve"> Motion Detection Unit Software RFID Tag Detection Sequence Diagram</w:t>
       </w:r>
@@ -12933,14 +13411,27 @@
       <w:r>
         <w:t xml:space="preserve">Figure </w:t>
       </w:r>
-      <w:fldSimple w:instr=" SEQ Figure \* ARABIC ">
-        <w:r>
-          <w:rPr>
-            <w:noProof/>
-          </w:rPr>
-          <w:t>17</w:t>
-        </w:r>
-      </w:fldSimple>
+      <w:r>
+        <w:fldChar w:fldCharType="begin"/>
+      </w:r>
+      <w:r>
+        <w:instrText xml:space="preserve"> SEQ Figure \* ARABIC </w:instrText>
+      </w:r>
+      <w:r>
+        <w:fldChar w:fldCharType="separate"/>
+      </w:r>
+      <w:r>
+        <w:rPr>
+          <w:noProof/>
+        </w:rPr>
+        <w:t>17</w:t>
+      </w:r>
+      <w:r>
+        <w:rPr>
+          <w:noProof/>
+        </w:rPr>
+        <w:fldChar w:fldCharType="end"/>
+      </w:r>
       <w:bookmarkEnd w:id="45"/>
       <w:r>
         <w:t xml:space="preserve"> Train Navigation Service Entity State Diagram</w:t>
@@ -13299,14 +13790,27 @@
       <w:r>
         <w:t xml:space="preserve">Figure </w:t>
       </w:r>
-      <w:fldSimple w:instr=" SEQ Figure \* ARABIC ">
-        <w:r>
-          <w:rPr>
-            <w:noProof/>
-          </w:rPr>
-          <w:t>18</w:t>
-        </w:r>
-      </w:fldSimple>
+      <w:r>
+        <w:fldChar w:fldCharType="begin"/>
+      </w:r>
+      <w:r>
+        <w:instrText xml:space="preserve"> SEQ Figure \* ARABIC </w:instrText>
+      </w:r>
+      <w:r>
+        <w:fldChar w:fldCharType="separate"/>
+      </w:r>
+      <w:r>
+        <w:rPr>
+          <w:noProof/>
+        </w:rPr>
+        <w:t>18</w:t>
+      </w:r>
+      <w:r>
+        <w:rPr>
+          <w:noProof/>
+        </w:rPr>
+        <w:fldChar w:fldCharType="end"/>
+      </w:r>
       <w:bookmarkEnd w:id="46"/>
       <w:r>
         <w:t xml:space="preserve"> Train Navigation Service Data Classes</w:t>
@@ -13584,14 +14088,27 @@
       <w:r>
         <w:t xml:space="preserve">Figure </w:t>
       </w:r>
-      <w:fldSimple w:instr=" SEQ Figure \* ARABIC ">
-        <w:r>
-          <w:rPr>
-            <w:noProof/>
-          </w:rPr>
-          <w:t>19</w:t>
-        </w:r>
-      </w:fldSimple>
+      <w:r>
+        <w:fldChar w:fldCharType="begin"/>
+      </w:r>
+      <w:r>
+        <w:instrText xml:space="preserve"> SEQ Figure \* ARABIC </w:instrText>
+      </w:r>
+      <w:r>
+        <w:fldChar w:fldCharType="separate"/>
+      </w:r>
+      <w:r>
+        <w:rPr>
+          <w:noProof/>
+        </w:rPr>
+        <w:t>19</w:t>
+      </w:r>
+      <w:r>
+        <w:rPr>
+          <w:noProof/>
+        </w:rPr>
+        <w:fldChar w:fldCharType="end"/>
+      </w:r>
       <w:r>
         <w:t xml:space="preserve"> Train Navigation Service Control Flow Diagram</w:t>
       </w:r>
@@ -13664,14 +14181,27 @@
       <w:r>
         <w:t xml:space="preserve">Figure </w:t>
       </w:r>
-      <w:fldSimple w:instr=" SEQ Figure \* ARABIC ">
-        <w:r>
-          <w:rPr>
-            <w:noProof/>
-          </w:rPr>
-          <w:t>20</w:t>
-        </w:r>
-      </w:fldSimple>
+      <w:r>
+        <w:fldChar w:fldCharType="begin"/>
+      </w:r>
+      <w:r>
+        <w:instrText xml:space="preserve"> SEQ Figure \* ARABIC </w:instrText>
+      </w:r>
+      <w:r>
+        <w:fldChar w:fldCharType="separate"/>
+      </w:r>
+      <w:r>
+        <w:rPr>
+          <w:noProof/>
+        </w:rPr>
+        <w:t>20</w:t>
+      </w:r>
+      <w:r>
+        <w:rPr>
+          <w:noProof/>
+        </w:rPr>
+        <w:fldChar w:fldCharType="end"/>
+      </w:r>
       <w:r>
         <w:t xml:space="preserve"> Train Navigation Service Data Flow Diagram</w:t>
       </w:r>
@@ -13744,14 +14274,27 @@
       <w:r>
         <w:t xml:space="preserve">Figure </w:t>
       </w:r>
-      <w:fldSimple w:instr=" SEQ Figure \* ARABIC ">
-        <w:r>
-          <w:rPr>
-            <w:noProof/>
-          </w:rPr>
-          <w:t>21</w:t>
-        </w:r>
-      </w:fldSimple>
+      <w:r>
+        <w:fldChar w:fldCharType="begin"/>
+      </w:r>
+      <w:r>
+        <w:instrText xml:space="preserve"> SEQ Figure \* ARABIC </w:instrText>
+      </w:r>
+      <w:r>
+        <w:fldChar w:fldCharType="separate"/>
+      </w:r>
+      <w:r>
+        <w:rPr>
+          <w:noProof/>
+        </w:rPr>
+        <w:t>21</w:t>
+      </w:r>
+      <w:r>
+        <w:rPr>
+          <w:noProof/>
+        </w:rPr>
+        <w:fldChar w:fldCharType="end"/>
+      </w:r>
       <w:r>
         <w:t xml:space="preserve"> Sequence Diagram for Reading Measurements from the Motion Detection Unit</w:t>
       </w:r>
@@ -13817,14 +14360,27 @@
       <w:r>
         <w:t xml:space="preserve">Figure </w:t>
       </w:r>
-      <w:fldSimple w:instr=" SEQ Figure \* ARABIC ">
-        <w:r>
-          <w:rPr>
-            <w:noProof/>
-          </w:rPr>
-          <w:t>22</w:t>
-        </w:r>
-      </w:fldSimple>
+      <w:r>
+        <w:fldChar w:fldCharType="begin"/>
+      </w:r>
+      <w:r>
+        <w:instrText xml:space="preserve"> SEQ Figure \* ARABIC </w:instrText>
+      </w:r>
+      <w:r>
+        <w:fldChar w:fldCharType="separate"/>
+      </w:r>
+      <w:r>
+        <w:rPr>
+          <w:noProof/>
+        </w:rPr>
+        <w:t>22</w:t>
+      </w:r>
+      <w:r>
+        <w:rPr>
+          <w:noProof/>
+        </w:rPr>
+        <w:fldChar w:fldCharType="end"/>
+      </w:r>
       <w:r>
         <w:t xml:space="preserve"> Sequence Diagram for Monitoring a Train’s Position on the Test Bed</w:t>
       </w:r>
@@ -13890,14 +14446,27 @@
       <w:r>
         <w:t xml:space="preserve">Figure </w:t>
       </w:r>
-      <w:fldSimple w:instr=" SEQ Figure \* ARABIC ">
-        <w:r>
-          <w:rPr>
-            <w:noProof/>
-          </w:rPr>
-          <w:t>23</w:t>
-        </w:r>
-      </w:fldSimple>
+      <w:r>
+        <w:fldChar w:fldCharType="begin"/>
+      </w:r>
+      <w:r>
+        <w:instrText xml:space="preserve"> SEQ Figure \* ARABIC </w:instrText>
+      </w:r>
+      <w:r>
+        <w:fldChar w:fldCharType="separate"/>
+      </w:r>
+      <w:r>
+        <w:rPr>
+          <w:noProof/>
+        </w:rPr>
+        <w:t>23</w:t>
+      </w:r>
+      <w:r>
+        <w:rPr>
+          <w:noProof/>
+        </w:rPr>
+        <w:fldChar w:fldCharType="end"/>
+      </w:r>
       <w:r>
         <w:t xml:space="preserve"> Sequence diagram for Controlling a Switch on the Test Bed</w:t>
       </w:r>
@@ -14240,14 +14809,27 @@
       <w:r>
         <w:t xml:space="preserve">Figure </w:t>
       </w:r>
-      <w:fldSimple w:instr=" SEQ Figure \* ARABIC ">
-        <w:r>
-          <w:rPr>
-            <w:noProof/>
-          </w:rPr>
-          <w:t>24</w:t>
-        </w:r>
-      </w:fldSimple>
+      <w:r>
+        <w:fldChar w:fldCharType="begin"/>
+      </w:r>
+      <w:r>
+        <w:instrText xml:space="preserve"> SEQ Figure \* ARABIC </w:instrText>
+      </w:r>
+      <w:r>
+        <w:fldChar w:fldCharType="separate"/>
+      </w:r>
+      <w:r>
+        <w:rPr>
+          <w:noProof/>
+        </w:rPr>
+        <w:t>24</w:t>
+      </w:r>
+      <w:r>
+        <w:rPr>
+          <w:noProof/>
+        </w:rPr>
+        <w:fldChar w:fldCharType="end"/>
+      </w:r>
       <w:bookmarkEnd w:id="50"/>
       <w:r>
         <w:t xml:space="preserve"> Body Frame Angular Velocity to NED Inertial frame Angular Velocity</w:t>
@@ -14425,14 +15007,27 @@
       <w:r>
         <w:t xml:space="preserve">Figure </w:t>
       </w:r>
-      <w:fldSimple w:instr=" SEQ Figure \* ARABIC ">
-        <w:r>
-          <w:rPr>
-            <w:noProof/>
-          </w:rPr>
-          <w:t>25</w:t>
-        </w:r>
-      </w:fldSimple>
+      <w:r>
+        <w:fldChar w:fldCharType="begin"/>
+      </w:r>
+      <w:r>
+        <w:instrText xml:space="preserve"> SEQ Figure \* ARABIC </w:instrText>
+      </w:r>
+      <w:r>
+        <w:fldChar w:fldCharType="separate"/>
+      </w:r>
+      <w:r>
+        <w:rPr>
+          <w:noProof/>
+        </w:rPr>
+        <w:t>25</w:t>
+      </w:r>
+      <w:r>
+        <w:rPr>
+          <w:noProof/>
+        </w:rPr>
+        <w:fldChar w:fldCharType="end"/>
+      </w:r>
       <w:bookmarkEnd w:id="52"/>
       <w:r>
         <w:t xml:space="preserve"> Body Frame Vector to NED Inertial frame vector Transform</w:t>
@@ -18906,14 +19501,27 @@
       <w:r>
         <w:t xml:space="preserve">Figure </w:t>
       </w:r>
-      <w:fldSimple w:instr=" SEQ Figure \* ARABIC ">
-        <w:r>
-          <w:rPr>
-            <w:noProof/>
-          </w:rPr>
-          <w:t>26</w:t>
-        </w:r>
-      </w:fldSimple>
+      <w:r>
+        <w:fldChar w:fldCharType="begin"/>
+      </w:r>
+      <w:r>
+        <w:instrText xml:space="preserve"> SEQ Figure \* ARABIC </w:instrText>
+      </w:r>
+      <w:r>
+        <w:fldChar w:fldCharType="separate"/>
+      </w:r>
+      <w:r>
+        <w:rPr>
+          <w:noProof/>
+        </w:rPr>
+        <w:t>26</w:t>
+      </w:r>
+      <w:r>
+        <w:rPr>
+          <w:noProof/>
+        </w:rPr>
+        <w:fldChar w:fldCharType="end"/>
+      </w:r>
       <w:bookmarkEnd w:id="57"/>
       <w:r>
         <w:t xml:space="preserve"> Class Diagram for Track Geometry entities</w:t>
@@ -18979,14 +19587,27 @@
       <w:r>
         <w:t xml:space="preserve">Figure </w:t>
       </w:r>
-      <w:fldSimple w:instr=" SEQ Figure \* ARABIC ">
-        <w:r>
-          <w:rPr>
-            <w:noProof/>
-          </w:rPr>
-          <w:t>27</w:t>
-        </w:r>
-      </w:fldSimple>
+      <w:r>
+        <w:fldChar w:fldCharType="begin"/>
+      </w:r>
+      <w:r>
+        <w:instrText xml:space="preserve"> SEQ Figure \* ARABIC </w:instrText>
+      </w:r>
+      <w:r>
+        <w:fldChar w:fldCharType="separate"/>
+      </w:r>
+      <w:r>
+        <w:rPr>
+          <w:noProof/>
+        </w:rPr>
+        <w:t>27</w:t>
+      </w:r>
+      <w:r>
+        <w:rPr>
+          <w:noProof/>
+        </w:rPr>
+        <w:fldChar w:fldCharType="end"/>
+      </w:r>
       <w:bookmarkEnd w:id="58"/>
       <w:r>
         <w:t xml:space="preserve"> Class Diagram for Train Motion Entities</w:t>
@@ -19159,14 +19780,27 @@
       <w:r>
         <w:t xml:space="preserve">Figure </w:t>
       </w:r>
-      <w:fldSimple w:instr=" SEQ Figure \* ARABIC ">
-        <w:r>
-          <w:rPr>
-            <w:noProof/>
-          </w:rPr>
-          <w:t>28</w:t>
-        </w:r>
-      </w:fldSimple>
+      <w:r>
+        <w:fldChar w:fldCharType="begin"/>
+      </w:r>
+      <w:r>
+        <w:instrText xml:space="preserve"> SEQ Figure \* ARABIC </w:instrText>
+      </w:r>
+      <w:r>
+        <w:fldChar w:fldCharType="separate"/>
+      </w:r>
+      <w:r>
+        <w:rPr>
+          <w:noProof/>
+        </w:rPr>
+        <w:t>28</w:t>
+      </w:r>
+      <w:r>
+        <w:rPr>
+          <w:noProof/>
+        </w:rPr>
+        <w:fldChar w:fldCharType="end"/>
+      </w:r>
       <w:r>
         <w:t xml:space="preserve"> Train Navigation database Control flow</w:t>
       </w:r>
@@ -19229,14 +19863,27 @@
       <w:r>
         <w:t xml:space="preserve">Figure </w:t>
       </w:r>
-      <w:fldSimple w:instr=" SEQ Figure \* ARABIC ">
-        <w:r>
-          <w:rPr>
-            <w:noProof/>
-          </w:rPr>
-          <w:t>29</w:t>
-        </w:r>
-      </w:fldSimple>
+      <w:r>
+        <w:fldChar w:fldCharType="begin"/>
+      </w:r>
+      <w:r>
+        <w:instrText xml:space="preserve"> SEQ Figure \* ARABIC </w:instrText>
+      </w:r>
+      <w:r>
+        <w:fldChar w:fldCharType="separate"/>
+      </w:r>
+      <w:r>
+        <w:rPr>
+          <w:noProof/>
+        </w:rPr>
+        <w:t>29</w:t>
+      </w:r>
+      <w:r>
+        <w:rPr>
+          <w:noProof/>
+        </w:rPr>
+        <w:fldChar w:fldCharType="end"/>
+      </w:r>
       <w:r>
         <w:t xml:space="preserve"> Train Navigation database data flow</w:t>
       </w:r>
@@ -19309,14 +19956,27 @@
       <w:r>
         <w:t xml:space="preserve">Figure </w:t>
       </w:r>
-      <w:fldSimple w:instr=" SEQ Figure \* ARABIC ">
-        <w:r>
-          <w:rPr>
-            <w:noProof/>
-          </w:rPr>
-          <w:t>30</w:t>
-        </w:r>
-      </w:fldSimple>
+      <w:r>
+        <w:fldChar w:fldCharType="begin"/>
+      </w:r>
+      <w:r>
+        <w:instrText xml:space="preserve"> SEQ Figure \* ARABIC </w:instrText>
+      </w:r>
+      <w:r>
+        <w:fldChar w:fldCharType="separate"/>
+      </w:r>
+      <w:r>
+        <w:rPr>
+          <w:noProof/>
+        </w:rPr>
+        <w:t>30</w:t>
+      </w:r>
+      <w:r>
+        <w:rPr>
+          <w:noProof/>
+        </w:rPr>
+        <w:fldChar w:fldCharType="end"/>
+      </w:r>
       <w:r>
         <w:t xml:space="preserve"> Track Block Search Sequence Diagram</w:t>
       </w:r>
@@ -19587,14 +20247,27 @@
       <w:r>
         <w:t xml:space="preserve">Figure </w:t>
       </w:r>
-      <w:fldSimple w:instr=" SEQ Figure \* ARABIC ">
-        <w:r>
-          <w:rPr>
-            <w:noProof/>
-          </w:rPr>
-          <w:t>31</w:t>
-        </w:r>
-      </w:fldSimple>
+      <w:r>
+        <w:fldChar w:fldCharType="begin"/>
+      </w:r>
+      <w:r>
+        <w:instrText xml:space="preserve"> SEQ Figure \* ARABIC </w:instrText>
+      </w:r>
+      <w:r>
+        <w:fldChar w:fldCharType="separate"/>
+      </w:r>
+      <w:r>
+        <w:rPr>
+          <w:noProof/>
+        </w:rPr>
+        <w:t>31</w:t>
+      </w:r>
+      <w:r>
+        <w:rPr>
+          <w:noProof/>
+        </w:rPr>
+        <w:fldChar w:fldCharType="end"/>
+      </w:r>
       <w:bookmarkEnd w:id="63"/>
       <w:r>
         <w:t xml:space="preserve">   Train </w:t>
@@ -19678,14 +20351,27 @@
       <w:r>
         <w:t xml:space="preserve">Figure </w:t>
       </w:r>
-      <w:fldSimple w:instr=" SEQ Figure \* ARABIC ">
-        <w:r>
-          <w:rPr>
-            <w:noProof/>
-          </w:rPr>
-          <w:t>32</w:t>
-        </w:r>
-      </w:fldSimple>
+      <w:r>
+        <w:fldChar w:fldCharType="begin"/>
+      </w:r>
+      <w:r>
+        <w:instrText xml:space="preserve"> SEQ Figure \* ARABIC </w:instrText>
+      </w:r>
+      <w:r>
+        <w:fldChar w:fldCharType="separate"/>
+      </w:r>
+      <w:r>
+        <w:rPr>
+          <w:noProof/>
+        </w:rPr>
+        <w:t>32</w:t>
+      </w:r>
+      <w:r>
+        <w:rPr>
+          <w:noProof/>
+        </w:rPr>
+        <w:fldChar w:fldCharType="end"/>
+      </w:r>
       <w:bookmarkEnd w:id="64"/>
       <w:r>
         <w:t xml:space="preserve"> Trilateration of Points On Positive train control test bed</w:t>
@@ -19996,14 +20682,27 @@
       <w:r>
         <w:t xml:space="preserve">Figure </w:t>
       </w:r>
-      <w:fldSimple w:instr=" SEQ Figure \* ARABIC ">
-        <w:r>
-          <w:rPr>
-            <w:noProof/>
-          </w:rPr>
-          <w:t>33</w:t>
-        </w:r>
-      </w:fldSimple>
+      <w:r>
+        <w:fldChar w:fldCharType="begin"/>
+      </w:r>
+      <w:r>
+        <w:instrText xml:space="preserve"> SEQ Figure \* ARABIC </w:instrText>
+      </w:r>
+      <w:r>
+        <w:fldChar w:fldCharType="separate"/>
+      </w:r>
+      <w:r>
+        <w:rPr>
+          <w:noProof/>
+        </w:rPr>
+        <w:t>33</w:t>
+      </w:r>
+      <w:r>
+        <w:rPr>
+          <w:noProof/>
+        </w:rPr>
+        <w:fldChar w:fldCharType="end"/>
+      </w:r>
       <w:bookmarkEnd w:id="66"/>
       <w:r>
         <w:t xml:space="preserve"> Orientation Calculation From Object Displacement</w:t>
@@ -20504,14 +21203,27 @@
       <w:r>
         <w:t xml:space="preserve">Figure </w:t>
       </w:r>
-      <w:fldSimple w:instr=" SEQ Figure \* ARABIC ">
-        <w:r>
-          <w:rPr>
-            <w:noProof/>
-          </w:rPr>
-          <w:t>34</w:t>
-        </w:r>
-      </w:fldSimple>
+      <w:r>
+        <w:fldChar w:fldCharType="begin"/>
+      </w:r>
+      <w:r>
+        <w:instrText xml:space="preserve"> SEQ Figure \* ARABIC </w:instrText>
+      </w:r>
+      <w:r>
+        <w:fldChar w:fldCharType="separate"/>
+      </w:r>
+      <w:r>
+        <w:rPr>
+          <w:noProof/>
+        </w:rPr>
+        <w:t>34</w:t>
+      </w:r>
+      <w:r>
+        <w:rPr>
+          <w:noProof/>
+        </w:rPr>
+        <w:fldChar w:fldCharType="end"/>
+      </w:r>
       <w:bookmarkEnd w:id="68"/>
       <w:r>
         <w:t xml:space="preserve"> Example of a Test Bed Track Graph</w:t>
@@ -21483,14 +22195,27 @@
       <w:r>
         <w:t xml:space="preserve">Figure </w:t>
       </w:r>
-      <w:fldSimple w:instr=" SEQ Figure \* ARABIC ">
-        <w:r>
-          <w:rPr>
-            <w:noProof/>
-          </w:rPr>
-          <w:t>35</w:t>
-        </w:r>
-      </w:fldSimple>
+      <w:r>
+        <w:fldChar w:fldCharType="begin"/>
+      </w:r>
+      <w:r>
+        <w:instrText xml:space="preserve"> SEQ Figure \* ARABIC </w:instrText>
+      </w:r>
+      <w:r>
+        <w:fldChar w:fldCharType="separate"/>
+      </w:r>
+      <w:r>
+        <w:rPr>
+          <w:noProof/>
+        </w:rPr>
+        <w:t>35</w:t>
+      </w:r>
+      <w:r>
+        <w:rPr>
+          <w:noProof/>
+        </w:rPr>
+        <w:fldChar w:fldCharType="end"/>
+      </w:r>
       <w:bookmarkEnd w:id="69"/>
       <w:r>
         <w:t xml:space="preserve"> Partitioning of Positive Train Control Test Bed Track Geometry Measurement Phases</w:t>
@@ -22755,12 +23480,12 @@
       <w:pPr>
         <w:pStyle w:val="Heading3"/>
       </w:pPr>
-      <w:bookmarkStart w:id="71" w:name="_Ref436124262"/>
-      <w:bookmarkStart w:id="72" w:name="_Toc437039566"/>
+      <w:bookmarkStart w:id="71" w:name="_Toc437039566"/>
+      <w:bookmarkStart w:id="72" w:name="_Ref436124262"/>
       <w:r>
         <w:t>Requirements Traceability</w:t>
       </w:r>
-      <w:bookmarkEnd w:id="72"/>
+      <w:bookmarkEnd w:id="71"/>
     </w:p>
     <w:p/>
     <w:tbl>
@@ -25861,7 +26586,7 @@
         </w:rPr>
         <w:t>Train Monitor Terminal GUI</w:t>
       </w:r>
-      <w:bookmarkEnd w:id="71"/>
+      <w:bookmarkEnd w:id="72"/>
       <w:bookmarkEnd w:id="73"/>
     </w:p>
     <w:p>
@@ -26021,10 +26746,10 @@
           <w:lang w:eastAsia="en-US" w:bidi="ar-SA"/>
         </w:rPr>
         <w:drawing>
-          <wp:inline distT="0" distB="0" distL="0" distR="0" wp14:anchorId="357ABFC5" wp14:editId="411BB285">
-            <wp:extent cx="5943600" cy="3895090"/>
+          <wp:inline distT="0" distB="0" distL="0" distR="0">
+            <wp:extent cx="5943600" cy="3962400"/>
             <wp:effectExtent l="0" t="0" r="0" b="0"/>
-            <wp:docPr id="43" name="Picture 43"/>
+            <wp:docPr id="1" name="Picture 1"/>
             <wp:cNvGraphicFramePr>
               <a:graphicFrameLocks xmlns:a="http://schemas.openxmlformats.org/drawingml/2006/main" noChangeAspect="1"/>
             </wp:cNvGraphicFramePr>
@@ -26032,7 +26757,7 @@
               <a:graphicData uri="http://schemas.openxmlformats.org/drawingml/2006/picture">
                 <pic:pic xmlns:pic="http://schemas.openxmlformats.org/drawingml/2006/picture">
                   <pic:nvPicPr>
-                    <pic:cNvPr id="15" name="mainmenu.png"/>
+                    <pic:cNvPr id="1" name="page Train Trax Main Menu.png"/>
                     <pic:cNvPicPr/>
                   </pic:nvPicPr>
                   <pic:blipFill>
@@ -26050,7 +26775,7 @@
                   <pic:spPr>
                     <a:xfrm>
                       <a:off x="0" y="0"/>
-                      <a:ext cx="5943600" cy="3895090"/>
+                      <a:ext cx="5943600" cy="3962400"/>
                     </a:xfrm>
                     <a:prstGeom prst="rect">
                       <a:avLst/>
@@ -26078,14 +26803,27 @@
       <w:r>
         <w:t xml:space="preserve">Figure </w:t>
       </w:r>
-      <w:fldSimple w:instr=" SEQ Figure \* ARABIC ">
-        <w:r>
-          <w:rPr>
-            <w:noProof/>
-          </w:rPr>
-          <w:t>36</w:t>
-        </w:r>
-      </w:fldSimple>
+      <w:r>
+        <w:fldChar w:fldCharType="begin"/>
+      </w:r>
+      <w:r>
+        <w:instrText xml:space="preserve"> SEQ Figure \* ARABIC </w:instrText>
+      </w:r>
+      <w:r>
+        <w:fldChar w:fldCharType="separate"/>
+      </w:r>
+      <w:r>
+        <w:rPr>
+          <w:noProof/>
+        </w:rPr>
+        <w:t>36</w:t>
+      </w:r>
+      <w:r>
+        <w:rPr>
+          <w:noProof/>
+        </w:rPr>
+        <w:fldChar w:fldCharType="end"/>
+      </w:r>
       <w:r>
         <w:t xml:space="preserve"> </w:t>
       </w:r>
@@ -26456,14 +27194,27 @@
       <w:r>
         <w:t xml:space="preserve">Table </w:t>
       </w:r>
-      <w:fldSimple w:instr=" SEQ Table \* ARABIC ">
-        <w:r>
-          <w:rPr>
-            <w:noProof/>
-          </w:rPr>
-          <w:t>4</w:t>
-        </w:r>
-      </w:fldSimple>
+      <w:r>
+        <w:fldChar w:fldCharType="begin"/>
+      </w:r>
+      <w:r>
+        <w:instrText xml:space="preserve"> SEQ Table \* ARABIC </w:instrText>
+      </w:r>
+      <w:r>
+        <w:fldChar w:fldCharType="separate"/>
+      </w:r>
+      <w:r>
+        <w:rPr>
+          <w:noProof/>
+        </w:rPr>
+        <w:t>4</w:t>
+      </w:r>
+      <w:r>
+        <w:rPr>
+          <w:noProof/>
+        </w:rPr>
+        <w:fldChar w:fldCharType="end"/>
+      </w:r>
       <w:r>
         <w:t xml:space="preserve"> </w:t>
       </w:r>
@@ -27310,14 +28061,27 @@
       <w:r>
         <w:t xml:space="preserve">Table </w:t>
       </w:r>
-      <w:fldSimple w:instr=" SEQ Table \* ARABIC ">
-        <w:r>
-          <w:rPr>
-            <w:noProof/>
-          </w:rPr>
-          <w:t>5</w:t>
-        </w:r>
-      </w:fldSimple>
+      <w:r>
+        <w:fldChar w:fldCharType="begin"/>
+      </w:r>
+      <w:r>
+        <w:instrText xml:space="preserve"> SEQ Table \* ARABIC </w:instrText>
+      </w:r>
+      <w:r>
+        <w:fldChar w:fldCharType="separate"/>
+      </w:r>
+      <w:r>
+        <w:rPr>
+          <w:noProof/>
+        </w:rPr>
+        <w:t>5</w:t>
+      </w:r>
+      <w:r>
+        <w:rPr>
+          <w:noProof/>
+        </w:rPr>
+        <w:fldChar w:fldCharType="end"/>
+      </w:r>
       <w:r>
         <w:t xml:space="preserve"> </w:t>
       </w:r>
@@ -27363,10 +28127,10 @@
         </w:rPr>
         <w:lastRenderedPageBreak/>
         <w:drawing>
-          <wp:inline distT="0" distB="0" distL="0" distR="0" wp14:anchorId="5E9C7CDE" wp14:editId="346F47B6">
-            <wp:extent cx="5943600" cy="4271645"/>
+          <wp:inline distT="0" distB="0" distL="0" distR="0">
+            <wp:extent cx="5943600" cy="3962400"/>
             <wp:effectExtent l="0" t="0" r="0" b="0"/>
-            <wp:docPr id="44" name="Picture 44"/>
+            <wp:docPr id="3" name="Picture 3"/>
             <wp:cNvGraphicFramePr>
               <a:graphicFrameLocks xmlns:a="http://schemas.openxmlformats.org/drawingml/2006/main" noChangeAspect="1"/>
             </wp:cNvGraphicFramePr>
@@ -27374,7 +28138,7 @@
               <a:graphicData uri="http://schemas.openxmlformats.org/drawingml/2006/picture">
                 <pic:pic xmlns:pic="http://schemas.openxmlformats.org/drawingml/2006/picture">
                   <pic:nvPicPr>
-                    <pic:cNvPr id="17" name="trainmonitor.png"/>
+                    <pic:cNvPr id="3" name="page 8.png"/>
                     <pic:cNvPicPr/>
                   </pic:nvPicPr>
                   <pic:blipFill>
@@ -27392,7 +28156,7 @@
                   <pic:spPr>
                     <a:xfrm>
                       <a:off x="0" y="0"/>
-                      <a:ext cx="5943600" cy="4271645"/>
+                      <a:ext cx="5943600" cy="3962400"/>
                     </a:xfrm>
                     <a:prstGeom prst="rect">
                       <a:avLst/>
@@ -27420,14 +28184,27 @@
       <w:r>
         <w:t xml:space="preserve">Figure </w:t>
       </w:r>
-      <w:fldSimple w:instr=" SEQ Figure \* ARABIC ">
-        <w:r>
-          <w:rPr>
-            <w:noProof/>
-          </w:rPr>
-          <w:t>37</w:t>
-        </w:r>
-      </w:fldSimple>
+      <w:r>
+        <w:fldChar w:fldCharType="begin"/>
+      </w:r>
+      <w:r>
+        <w:instrText xml:space="preserve"> SEQ Figure \* ARABIC </w:instrText>
+      </w:r>
+      <w:r>
+        <w:fldChar w:fldCharType="separate"/>
+      </w:r>
+      <w:r>
+        <w:rPr>
+          <w:noProof/>
+        </w:rPr>
+        <w:t>37</w:t>
+      </w:r>
+      <w:r>
+        <w:rPr>
+          <w:noProof/>
+        </w:rPr>
+        <w:fldChar w:fldCharType="end"/>
+      </w:r>
       <w:r>
         <w:t xml:space="preserve"> </w:t>
       </w:r>
@@ -27847,14 +28624,27 @@
       <w:r>
         <w:t xml:space="preserve">Table </w:t>
       </w:r>
-      <w:fldSimple w:instr=" SEQ Table \* ARABIC ">
-        <w:r>
-          <w:rPr>
-            <w:noProof/>
-          </w:rPr>
-          <w:t>6</w:t>
-        </w:r>
-      </w:fldSimple>
+      <w:r>
+        <w:fldChar w:fldCharType="begin"/>
+      </w:r>
+      <w:r>
+        <w:instrText xml:space="preserve"> SEQ Table \* ARABIC </w:instrText>
+      </w:r>
+      <w:r>
+        <w:fldChar w:fldCharType="separate"/>
+      </w:r>
+      <w:r>
+        <w:rPr>
+          <w:noProof/>
+        </w:rPr>
+        <w:t>6</w:t>
+      </w:r>
+      <w:r>
+        <w:rPr>
+          <w:noProof/>
+        </w:rPr>
+        <w:fldChar w:fldCharType="end"/>
+      </w:r>
       <w:r>
         <w:t xml:space="preserve"> </w:t>
       </w:r>
@@ -28707,14 +29497,27 @@
       <w:r>
         <w:t xml:space="preserve">Table </w:t>
       </w:r>
-      <w:fldSimple w:instr=" SEQ Table \* ARABIC ">
-        <w:r>
-          <w:rPr>
-            <w:noProof/>
-          </w:rPr>
-          <w:t>7</w:t>
-        </w:r>
-      </w:fldSimple>
+      <w:r>
+        <w:fldChar w:fldCharType="begin"/>
+      </w:r>
+      <w:r>
+        <w:instrText xml:space="preserve"> SEQ Table \* ARABIC </w:instrText>
+      </w:r>
+      <w:r>
+        <w:fldChar w:fldCharType="separate"/>
+      </w:r>
+      <w:r>
+        <w:rPr>
+          <w:noProof/>
+        </w:rPr>
+        <w:t>7</w:t>
+      </w:r>
+      <w:r>
+        <w:rPr>
+          <w:noProof/>
+        </w:rPr>
+        <w:fldChar w:fldCharType="end"/>
+      </w:r>
       <w:r>
         <w:t xml:space="preserve"> </w:t>
       </w:r>
@@ -28879,6 +29682,75 @@
     </w:p>
     <w:p>
       <w:pPr>
+        <w:rPr>
+          <w:rFonts w:eastAsia="Calibri"/>
+        </w:rPr>
+      </w:pPr>
+    </w:p>
+    <w:p>
+      <w:pPr>
+        <w:rPr>
+          <w:rFonts w:eastAsia="Calibri"/>
+        </w:rPr>
+      </w:pPr>
+      <w:r>
+        <w:rPr>
+          <w:rFonts w:eastAsia="Calibri"/>
+          <w:noProof/>
+          <w:lang w:eastAsia="en-US" w:bidi="ar-SA"/>
+        </w:rPr>
+        <w:drawing>
+          <wp:inline distT="0" distB="0" distL="0" distR="0">
+            <wp:extent cx="5943600" cy="3962400"/>
+            <wp:effectExtent l="0" t="0" r="0" b="0"/>
+            <wp:docPr id="4" name="Picture 4"/>
+            <wp:cNvGraphicFramePr>
+              <a:graphicFrameLocks xmlns:a="http://schemas.openxmlformats.org/drawingml/2006/main" noChangeAspect="1"/>
+            </wp:cNvGraphicFramePr>
+            <a:graphic xmlns:a="http://schemas.openxmlformats.org/drawingml/2006/main">
+              <a:graphicData uri="http://schemas.openxmlformats.org/drawingml/2006/picture">
+                <pic:pic xmlns:pic="http://schemas.openxmlformats.org/drawingml/2006/picture">
+                  <pic:nvPicPr>
+                    <pic:cNvPr id="4" name="page 6.png"/>
+                    <pic:cNvPicPr/>
+                  </pic:nvPicPr>
+                  <pic:blipFill>
+                    <a:blip r:embed="rId55">
+                      <a:extLst>
+                        <a:ext uri="{28A0092B-C50C-407E-A947-70E740481C1C}">
+                          <a14:useLocalDpi xmlns:a14="http://schemas.microsoft.com/office/drawing/2010/main" val="0"/>
+                        </a:ext>
+                      </a:extLst>
+                    </a:blip>
+                    <a:stretch>
+                      <a:fillRect/>
+                    </a:stretch>
+                  </pic:blipFill>
+                  <pic:spPr>
+                    <a:xfrm>
+                      <a:off x="0" y="0"/>
+                      <a:ext cx="5943600" cy="3962400"/>
+                    </a:xfrm>
+                    <a:prstGeom prst="rect">
+                      <a:avLst/>
+                    </a:prstGeom>
+                  </pic:spPr>
+                </pic:pic>
+              </a:graphicData>
+            </a:graphic>
+          </wp:inline>
+        </w:drawing>
+      </w:r>
+    </w:p>
+    <w:p>
+      <w:pPr>
+        <w:rPr>
+          <w:rFonts w:eastAsia="Calibri"/>
+        </w:rPr>
+      </w:pPr>
+    </w:p>
+    <w:p>
+      <w:pPr>
         <w:pStyle w:val="Caption"/>
         <w:jc w:val="center"/>
         <w:rPr>
@@ -28890,16 +29762,30 @@
         </w:rPr>
       </w:pPr>
       <w:r>
+        <w:lastRenderedPageBreak/>
         <w:t xml:space="preserve">Figure </w:t>
       </w:r>
-      <w:fldSimple w:instr=" SEQ Figure \* ARABIC ">
-        <w:r>
-          <w:rPr>
-            <w:noProof/>
-          </w:rPr>
-          <w:t>38</w:t>
-        </w:r>
-      </w:fldSimple>
+      <w:r>
+        <w:fldChar w:fldCharType="begin"/>
+      </w:r>
+      <w:r>
+        <w:instrText xml:space="preserve"> SEQ Figure \* ARABIC </w:instrText>
+      </w:r>
+      <w:r>
+        <w:fldChar w:fldCharType="separate"/>
+      </w:r>
+      <w:r>
+        <w:rPr>
+          <w:noProof/>
+        </w:rPr>
+        <w:t>38</w:t>
+      </w:r>
+      <w:r>
+        <w:rPr>
+          <w:noProof/>
+        </w:rPr>
+        <w:fldChar w:fldCharType="end"/>
+      </w:r>
       <w:r>
         <w:t xml:space="preserve"> </w:t>
       </w:r>
@@ -28912,6 +29798,16 @@
           <w:lang w:eastAsia="en-US" w:bidi="ar-SA"/>
         </w:rPr>
         <w:t>TRAX UI Display Train History View</w:t>
+      </w:r>
+      <w:r>
+        <w:rPr>
+          <w:iCs/>
+          <w:color w:val="00000A"/>
+          <w:sz w:val="18"/>
+          <w:szCs w:val="18"/>
+          <w:lang w:eastAsia="en-US" w:bidi="ar-SA"/>
+        </w:rPr>
+        <w:t>s</w:t>
       </w:r>
     </w:p>
     <w:p>
@@ -29345,14 +30241,27 @@
       <w:r>
         <w:t xml:space="preserve">Table </w:t>
       </w:r>
-      <w:fldSimple w:instr=" SEQ Table \* ARABIC ">
-        <w:r>
-          <w:rPr>
-            <w:noProof/>
-          </w:rPr>
-          <w:t>8</w:t>
-        </w:r>
-      </w:fldSimple>
+      <w:r>
+        <w:fldChar w:fldCharType="begin"/>
+      </w:r>
+      <w:r>
+        <w:instrText xml:space="preserve"> SEQ Table \* ARABIC </w:instrText>
+      </w:r>
+      <w:r>
+        <w:fldChar w:fldCharType="separate"/>
+      </w:r>
+      <w:r>
+        <w:rPr>
+          <w:noProof/>
+        </w:rPr>
+        <w:t>8</w:t>
+      </w:r>
+      <w:r>
+        <w:rPr>
+          <w:noProof/>
+        </w:rPr>
+        <w:fldChar w:fldCharType="end"/>
+      </w:r>
       <w:r>
         <w:t xml:space="preserve"> </w:t>
       </w:r>
@@ -30625,14 +31534,27 @@
       <w:r>
         <w:t xml:space="preserve">Table </w:t>
       </w:r>
-      <w:fldSimple w:instr=" SEQ Table \* ARABIC ">
-        <w:r>
-          <w:rPr>
-            <w:noProof/>
-          </w:rPr>
-          <w:t>9</w:t>
-        </w:r>
-      </w:fldSimple>
+      <w:r>
+        <w:fldChar w:fldCharType="begin"/>
+      </w:r>
+      <w:r>
+        <w:instrText xml:space="preserve"> SEQ Table \* ARABIC </w:instrText>
+      </w:r>
+      <w:r>
+        <w:fldChar w:fldCharType="separate"/>
+      </w:r>
+      <w:r>
+        <w:rPr>
+          <w:noProof/>
+        </w:rPr>
+        <w:t>9</w:t>
+      </w:r>
+      <w:r>
+        <w:rPr>
+          <w:noProof/>
+        </w:rPr>
+        <w:fldChar w:fldCharType="end"/>
+      </w:r>
       <w:r>
         <w:t xml:space="preserve"> </w:t>
       </w:r>
@@ -30698,7 +31620,7 @@
                     </pic:cNvPicPr>
                   </pic:nvPicPr>
                   <pic:blipFill>
-                    <a:blip r:embed="rId55"/>
+                    <a:blip r:embed="rId56"/>
                     <a:stretch>
                       <a:fillRect/>
                     </a:stretch>
@@ -30735,14 +31657,27 @@
       <w:r>
         <w:t xml:space="preserve">Figure </w:t>
       </w:r>
-      <w:fldSimple w:instr=" SEQ Figure \* ARABIC ">
-        <w:r>
-          <w:rPr>
-            <w:noProof/>
-          </w:rPr>
-          <w:t>39</w:t>
-        </w:r>
-      </w:fldSimple>
+      <w:r>
+        <w:fldChar w:fldCharType="begin"/>
+      </w:r>
+      <w:r>
+        <w:instrText xml:space="preserve"> SEQ Figure \* ARABIC </w:instrText>
+      </w:r>
+      <w:r>
+        <w:fldChar w:fldCharType="separate"/>
+      </w:r>
+      <w:r>
+        <w:rPr>
+          <w:noProof/>
+        </w:rPr>
+        <w:t>39</w:t>
+      </w:r>
+      <w:r>
+        <w:rPr>
+          <w:noProof/>
+        </w:rPr>
+        <w:fldChar w:fldCharType="end"/>
+      </w:r>
       <w:bookmarkEnd w:id="77"/>
       <w:r>
         <w:t xml:space="preserve"> Train Monitor Terminal GUI Entity State Diagram for </w:t>
@@ -31118,7 +32053,7 @@
                     <pic:cNvPicPr/>
                   </pic:nvPicPr>
                   <pic:blipFill>
-                    <a:blip r:embed="rId56" cstate="print">
+                    <a:blip r:embed="rId57" cstate="print">
                       <a:extLst>
                         <a:ext uri="{28A0092B-C50C-407E-A947-70E740481C1C}">
                           <a14:useLocalDpi xmlns:a14="http://schemas.microsoft.com/office/drawing/2010/main" val="0"/>
@@ -31152,14 +32087,27 @@
       <w:r>
         <w:t xml:space="preserve">Figure </w:t>
       </w:r>
-      <w:fldSimple w:instr=" SEQ Figure \* ARABIC ">
-        <w:r>
-          <w:rPr>
-            <w:noProof/>
-          </w:rPr>
-          <w:t>40</w:t>
-        </w:r>
-      </w:fldSimple>
+      <w:r>
+        <w:fldChar w:fldCharType="begin"/>
+      </w:r>
+      <w:r>
+        <w:instrText xml:space="preserve"> SEQ Figure \* ARABIC </w:instrText>
+      </w:r>
+      <w:r>
+        <w:fldChar w:fldCharType="separate"/>
+      </w:r>
+      <w:r>
+        <w:rPr>
+          <w:noProof/>
+        </w:rPr>
+        <w:t>40</w:t>
+      </w:r>
+      <w:r>
+        <w:rPr>
+          <w:noProof/>
+        </w:rPr>
+        <w:fldChar w:fldCharType="end"/>
+      </w:r>
       <w:r>
         <w:t xml:space="preserve"> GUI Display of Test Bed Track Sequence Diagram</w:t>
       </w:r>
@@ -31187,7 +32135,7 @@
                     <pic:cNvPicPr/>
                   </pic:nvPicPr>
                   <pic:blipFill>
-                    <a:blip r:embed="rId57">
+                    <a:blip r:embed="rId58">
                       <a:extLst>
                         <a:ext uri="{28A0092B-C50C-407E-A947-70E740481C1C}">
                           <a14:useLocalDpi xmlns:a14="http://schemas.microsoft.com/office/drawing/2010/main" val="0"/>
@@ -31221,14 +32169,27 @@
       <w:r>
         <w:t xml:space="preserve">Figure </w:t>
       </w:r>
-      <w:fldSimple w:instr=" SEQ Figure \* ARABIC ">
-        <w:r>
-          <w:rPr>
-            <w:noProof/>
-          </w:rPr>
-          <w:t>41</w:t>
-        </w:r>
-      </w:fldSimple>
+      <w:r>
+        <w:fldChar w:fldCharType="begin"/>
+      </w:r>
+      <w:r>
+        <w:instrText xml:space="preserve"> SEQ Figure \* ARABIC </w:instrText>
+      </w:r>
+      <w:r>
+        <w:fldChar w:fldCharType="separate"/>
+      </w:r>
+      <w:r>
+        <w:rPr>
+          <w:noProof/>
+        </w:rPr>
+        <w:t>41</w:t>
+      </w:r>
+      <w:r>
+        <w:rPr>
+          <w:noProof/>
+        </w:rPr>
+        <w:fldChar w:fldCharType="end"/>
+      </w:r>
       <w:r>
         <w:t xml:space="preserve"> GUI Update Train Position Sequence Diagram</w:t>
       </w:r>
@@ -31257,7 +32218,7 @@
                     <pic:cNvPicPr/>
                   </pic:nvPicPr>
                   <pic:blipFill>
-                    <a:blip r:embed="rId58">
+                    <a:blip r:embed="rId59">
                       <a:extLst>
                         <a:ext uri="{28A0092B-C50C-407E-A947-70E740481C1C}">
                           <a14:useLocalDpi xmlns:a14="http://schemas.microsoft.com/office/drawing/2010/main" val="0"/>
@@ -31291,14 +32252,27 @@
       <w:r>
         <w:t xml:space="preserve">Figure </w:t>
       </w:r>
-      <w:fldSimple w:instr=" SEQ Figure \* ARABIC ">
-        <w:r>
-          <w:rPr>
-            <w:noProof/>
-          </w:rPr>
-          <w:t>42</w:t>
-        </w:r>
-      </w:fldSimple>
+      <w:r>
+        <w:fldChar w:fldCharType="begin"/>
+      </w:r>
+      <w:r>
+        <w:instrText xml:space="preserve"> SEQ Figure \* ARABIC </w:instrText>
+      </w:r>
+      <w:r>
+        <w:fldChar w:fldCharType="separate"/>
+      </w:r>
+      <w:r>
+        <w:rPr>
+          <w:noProof/>
+        </w:rPr>
+        <w:t>42</w:t>
+      </w:r>
+      <w:r>
+        <w:rPr>
+          <w:noProof/>
+        </w:rPr>
+        <w:fldChar w:fldCharType="end"/>
+      </w:r>
       <w:r>
         <w:t xml:space="preserve"> GUI Control of a Track Switch Sequence Diagram</w:t>
       </w:r>
@@ -31342,7 +32316,7 @@
         </w:trPr>
         <w:tc>
           <w:tcPr>
-            <w:tcW w:w="2263" w:type="dxa"/>
+            <w:tcW w:w="2213" w:type="dxa"/>
             <w:tcBorders>
               <w:top w:val="double" w:sz="4" w:space="0" w:color="00000A"/>
               <w:left w:val="double" w:sz="4" w:space="0" w:color="00000A"/>
@@ -31372,7 +32346,7 @@
         </w:tc>
         <w:tc>
           <w:tcPr>
-            <w:tcW w:w="4217" w:type="dxa"/>
+            <w:tcW w:w="4047" w:type="dxa"/>
             <w:tcBorders>
               <w:top w:val="double" w:sz="4" w:space="0" w:color="00000A"/>
               <w:left w:val="double" w:sz="4" w:space="0" w:color="00000A"/>
@@ -31402,7 +32376,7 @@
         </w:tc>
         <w:tc>
           <w:tcPr>
-            <w:tcW w:w="1617" w:type="dxa"/>
+            <w:tcW w:w="1891" w:type="dxa"/>
             <w:tcBorders>
               <w:top w:val="double" w:sz="4" w:space="0" w:color="00000A"/>
               <w:left w:val="double" w:sz="4" w:space="0" w:color="00000A"/>
@@ -31432,7 +32406,7 @@
         </w:tc>
         <w:tc>
           <w:tcPr>
-            <w:tcW w:w="1233" w:type="dxa"/>
+            <w:tcW w:w="1179" w:type="dxa"/>
             <w:tcBorders>
               <w:top w:val="double" w:sz="4" w:space="0" w:color="00000A"/>
               <w:left w:val="double" w:sz="4" w:space="0" w:color="00000A"/>
@@ -31498,7 +32472,7 @@
         </w:trPr>
         <w:tc>
           <w:tcPr>
-            <w:tcW w:w="2263" w:type="dxa"/>
+            <w:tcW w:w="2213" w:type="dxa"/>
             <w:tcBorders>
               <w:top w:val="double" w:sz="4" w:space="0" w:color="00000A"/>
               <w:left w:val="single" w:sz="4" w:space="0" w:color="00000A"/>
@@ -31528,7 +32502,7 @@
         </w:tc>
         <w:tc>
           <w:tcPr>
-            <w:tcW w:w="4217" w:type="dxa"/>
+            <w:tcW w:w="4047" w:type="dxa"/>
             <w:tcBorders>
               <w:top w:val="double" w:sz="4" w:space="0" w:color="00000A"/>
               <w:left w:val="single" w:sz="4" w:space="0" w:color="00000A"/>
@@ -31558,7 +32532,7 @@
         </w:tc>
         <w:tc>
           <w:tcPr>
-            <w:tcW w:w="1617" w:type="dxa"/>
+            <w:tcW w:w="1891" w:type="dxa"/>
             <w:tcBorders>
               <w:top w:val="double" w:sz="4" w:space="0" w:color="00000A"/>
               <w:left w:val="single" w:sz="4" w:space="0" w:color="00000A"/>
@@ -31590,7 +32564,7 @@
         </w:tc>
         <w:tc>
           <w:tcPr>
-            <w:tcW w:w="1233" w:type="dxa"/>
+            <w:tcW w:w="1179" w:type="dxa"/>
             <w:tcBorders>
               <w:top w:val="double" w:sz="4" w:space="0" w:color="00000A"/>
               <w:left w:val="single" w:sz="4" w:space="0" w:color="00000A"/>
@@ -31655,7 +32629,7 @@
         </w:trPr>
         <w:tc>
           <w:tcPr>
-            <w:tcW w:w="2263" w:type="dxa"/>
+            <w:tcW w:w="2213" w:type="dxa"/>
             <w:tcBorders>
               <w:top w:val="single" w:sz="4" w:space="0" w:color="00000A"/>
               <w:left w:val="single" w:sz="4" w:space="0" w:color="00000A"/>
@@ -31685,7 +32659,7 @@
         </w:tc>
         <w:tc>
           <w:tcPr>
-            <w:tcW w:w="4217" w:type="dxa"/>
+            <w:tcW w:w="4047" w:type="dxa"/>
             <w:tcBorders>
               <w:top w:val="single" w:sz="4" w:space="0" w:color="00000A"/>
               <w:left w:val="single" w:sz="4" w:space="0" w:color="00000A"/>
@@ -31715,7 +32689,7 @@
         </w:tc>
         <w:tc>
           <w:tcPr>
-            <w:tcW w:w="1617" w:type="dxa"/>
+            <w:tcW w:w="1891" w:type="dxa"/>
             <w:tcBorders>
               <w:top w:val="single" w:sz="4" w:space="0" w:color="00000A"/>
               <w:left w:val="single" w:sz="4" w:space="0" w:color="00000A"/>
@@ -31770,7 +32744,7 @@
         </w:tc>
         <w:tc>
           <w:tcPr>
-            <w:tcW w:w="1233" w:type="dxa"/>
+            <w:tcW w:w="1179" w:type="dxa"/>
             <w:tcBorders>
               <w:top w:val="single" w:sz="4" w:space="0" w:color="00000A"/>
               <w:left w:val="single" w:sz="4" w:space="0" w:color="00000A"/>
@@ -31839,7 +32813,7 @@
         </w:trPr>
         <w:tc>
           <w:tcPr>
-            <w:tcW w:w="2263" w:type="dxa"/>
+            <w:tcW w:w="2213" w:type="dxa"/>
             <w:tcBorders>
               <w:top w:val="single" w:sz="4" w:space="0" w:color="00000A"/>
               <w:left w:val="single" w:sz="4" w:space="0" w:color="00000A"/>
@@ -31869,7 +32843,7 @@
         </w:tc>
         <w:tc>
           <w:tcPr>
-            <w:tcW w:w="4217" w:type="dxa"/>
+            <w:tcW w:w="4047" w:type="dxa"/>
             <w:tcBorders>
               <w:top w:val="single" w:sz="4" w:space="0" w:color="00000A"/>
               <w:left w:val="single" w:sz="4" w:space="0" w:color="00000A"/>
@@ -31899,7 +32873,7 @@
         </w:tc>
         <w:tc>
           <w:tcPr>
-            <w:tcW w:w="1617" w:type="dxa"/>
+            <w:tcW w:w="1891" w:type="dxa"/>
             <w:tcBorders>
               <w:top w:val="single" w:sz="4" w:space="0" w:color="00000A"/>
               <w:left w:val="single" w:sz="4" w:space="0" w:color="00000A"/>
@@ -31931,7 +32905,7 @@
         </w:tc>
         <w:tc>
           <w:tcPr>
-            <w:tcW w:w="1233" w:type="dxa"/>
+            <w:tcW w:w="1179" w:type="dxa"/>
             <w:tcBorders>
               <w:top w:val="single" w:sz="4" w:space="0" w:color="00000A"/>
               <w:left w:val="single" w:sz="4" w:space="0" w:color="00000A"/>
@@ -32000,7 +32974,7 @@
         </w:trPr>
         <w:tc>
           <w:tcPr>
-            <w:tcW w:w="2263" w:type="dxa"/>
+            <w:tcW w:w="2213" w:type="dxa"/>
             <w:tcBorders>
               <w:top w:val="single" w:sz="4" w:space="0" w:color="00000A"/>
               <w:left w:val="single" w:sz="4" w:space="0" w:color="00000A"/>
@@ -32030,7 +33004,7 @@
         </w:tc>
         <w:tc>
           <w:tcPr>
-            <w:tcW w:w="4217" w:type="dxa"/>
+            <w:tcW w:w="4047" w:type="dxa"/>
             <w:tcBorders>
               <w:top w:val="single" w:sz="4" w:space="0" w:color="00000A"/>
               <w:left w:val="single" w:sz="4" w:space="0" w:color="00000A"/>
@@ -32060,7 +33034,7 @@
         </w:tc>
         <w:tc>
           <w:tcPr>
-            <w:tcW w:w="1617" w:type="dxa"/>
+            <w:tcW w:w="1891" w:type="dxa"/>
             <w:tcBorders>
               <w:top w:val="single" w:sz="4" w:space="0" w:color="00000A"/>
               <w:left w:val="single" w:sz="4" w:space="0" w:color="00000A"/>
@@ -32115,7 +33089,7 @@
         </w:tc>
         <w:tc>
           <w:tcPr>
-            <w:tcW w:w="1233" w:type="dxa"/>
+            <w:tcW w:w="1179" w:type="dxa"/>
             <w:tcBorders>
               <w:top w:val="single" w:sz="4" w:space="0" w:color="00000A"/>
               <w:left w:val="single" w:sz="4" w:space="0" w:color="00000A"/>
@@ -32184,7 +33158,7 @@
         </w:trPr>
         <w:tc>
           <w:tcPr>
-            <w:tcW w:w="2263" w:type="dxa"/>
+            <w:tcW w:w="2213" w:type="dxa"/>
             <w:tcBorders>
               <w:top w:val="single" w:sz="4" w:space="0" w:color="00000A"/>
               <w:left w:val="single" w:sz="4" w:space="0" w:color="00000A"/>
@@ -32214,7 +33188,7 @@
         </w:tc>
         <w:tc>
           <w:tcPr>
-            <w:tcW w:w="4217" w:type="dxa"/>
+            <w:tcW w:w="4047" w:type="dxa"/>
             <w:tcBorders>
               <w:top w:val="single" w:sz="4" w:space="0" w:color="00000A"/>
               <w:left w:val="single" w:sz="4" w:space="0" w:color="00000A"/>
@@ -32244,7 +33218,7 @@
         </w:tc>
         <w:tc>
           <w:tcPr>
-            <w:tcW w:w="1617" w:type="dxa"/>
+            <w:tcW w:w="1891" w:type="dxa"/>
             <w:tcBorders>
               <w:top w:val="single" w:sz="4" w:space="0" w:color="00000A"/>
               <w:left w:val="single" w:sz="4" w:space="0" w:color="00000A"/>
@@ -32276,7 +33250,7 @@
         </w:tc>
         <w:tc>
           <w:tcPr>
-            <w:tcW w:w="1233" w:type="dxa"/>
+            <w:tcW w:w="1179" w:type="dxa"/>
             <w:tcBorders>
               <w:top w:val="single" w:sz="4" w:space="0" w:color="00000A"/>
               <w:left w:val="single" w:sz="4" w:space="0" w:color="00000A"/>
@@ -32345,7 +33319,7 @@
         </w:trPr>
         <w:tc>
           <w:tcPr>
-            <w:tcW w:w="2263" w:type="dxa"/>
+            <w:tcW w:w="2213" w:type="dxa"/>
             <w:tcBorders>
               <w:top w:val="single" w:sz="4" w:space="0" w:color="00000A"/>
               <w:left w:val="single" w:sz="4" w:space="0" w:color="00000A"/>
@@ -32375,7 +33349,7 @@
         </w:tc>
         <w:tc>
           <w:tcPr>
-            <w:tcW w:w="4217" w:type="dxa"/>
+            <w:tcW w:w="4047" w:type="dxa"/>
             <w:tcBorders>
               <w:top w:val="single" w:sz="4" w:space="0" w:color="00000A"/>
               <w:left w:val="single" w:sz="4" w:space="0" w:color="00000A"/>
@@ -32405,7 +33379,7 @@
         </w:tc>
         <w:tc>
           <w:tcPr>
-            <w:tcW w:w="1617" w:type="dxa"/>
+            <w:tcW w:w="1891" w:type="dxa"/>
             <w:tcBorders>
               <w:top w:val="single" w:sz="4" w:space="0" w:color="00000A"/>
               <w:left w:val="single" w:sz="4" w:space="0" w:color="00000A"/>
@@ -32437,7 +33411,7 @@
         </w:tc>
         <w:tc>
           <w:tcPr>
-            <w:tcW w:w="1233" w:type="dxa"/>
+            <w:tcW w:w="1179" w:type="dxa"/>
             <w:tcBorders>
               <w:top w:val="single" w:sz="4" w:space="0" w:color="00000A"/>
               <w:left w:val="single" w:sz="4" w:space="0" w:color="00000A"/>
@@ -32506,7 +33480,7 @@
         </w:trPr>
         <w:tc>
           <w:tcPr>
-            <w:tcW w:w="2263" w:type="dxa"/>
+            <w:tcW w:w="2213" w:type="dxa"/>
             <w:tcBorders>
               <w:top w:val="single" w:sz="4" w:space="0" w:color="00000A"/>
               <w:left w:val="single" w:sz="4" w:space="0" w:color="00000A"/>
@@ -32536,7 +33510,7 @@
         </w:tc>
         <w:tc>
           <w:tcPr>
-            <w:tcW w:w="4217" w:type="dxa"/>
+            <w:tcW w:w="4047" w:type="dxa"/>
             <w:tcBorders>
               <w:top w:val="single" w:sz="4" w:space="0" w:color="00000A"/>
               <w:left w:val="single" w:sz="4" w:space="0" w:color="00000A"/>
@@ -32566,7 +33540,7 @@
         </w:tc>
         <w:tc>
           <w:tcPr>
-            <w:tcW w:w="1617" w:type="dxa"/>
+            <w:tcW w:w="1891" w:type="dxa"/>
             <w:tcBorders>
               <w:top w:val="single" w:sz="4" w:space="0" w:color="00000A"/>
               <w:left w:val="single" w:sz="4" w:space="0" w:color="00000A"/>
@@ -32598,7 +33572,7 @@
         </w:tc>
         <w:tc>
           <w:tcPr>
-            <w:tcW w:w="1233" w:type="dxa"/>
+            <w:tcW w:w="1179" w:type="dxa"/>
             <w:tcBorders>
               <w:top w:val="single" w:sz="4" w:space="0" w:color="00000A"/>
               <w:left w:val="single" w:sz="4" w:space="0" w:color="00000A"/>
@@ -32663,7 +33637,7 @@
         </w:trPr>
         <w:tc>
           <w:tcPr>
-            <w:tcW w:w="2263" w:type="dxa"/>
+            <w:tcW w:w="2213" w:type="dxa"/>
             <w:tcBorders>
               <w:top w:val="single" w:sz="4" w:space="0" w:color="00000A"/>
               <w:left w:val="single" w:sz="4" w:space="0" w:color="00000A"/>
@@ -32693,7 +33667,7 @@
         </w:tc>
         <w:tc>
           <w:tcPr>
-            <w:tcW w:w="4217" w:type="dxa"/>
+            <w:tcW w:w="4047" w:type="dxa"/>
             <w:tcBorders>
               <w:top w:val="single" w:sz="4" w:space="0" w:color="00000A"/>
               <w:left w:val="single" w:sz="4" w:space="0" w:color="00000A"/>
@@ -32723,7 +33697,7 @@
         </w:tc>
         <w:tc>
           <w:tcPr>
-            <w:tcW w:w="1617" w:type="dxa"/>
+            <w:tcW w:w="1891" w:type="dxa"/>
             <w:tcBorders>
               <w:top w:val="single" w:sz="4" w:space="0" w:color="00000A"/>
               <w:left w:val="single" w:sz="4" w:space="0" w:color="00000A"/>
@@ -32755,7 +33729,7 @@
         </w:tc>
         <w:tc>
           <w:tcPr>
-            <w:tcW w:w="1233" w:type="dxa"/>
+            <w:tcW w:w="1179" w:type="dxa"/>
             <w:tcBorders>
               <w:top w:val="single" w:sz="4" w:space="0" w:color="00000A"/>
               <w:left w:val="single" w:sz="4" w:space="0" w:color="00000A"/>
@@ -32821,7 +33795,7 @@
         </w:trPr>
         <w:tc>
           <w:tcPr>
-            <w:tcW w:w="2263" w:type="dxa"/>
+            <w:tcW w:w="2213" w:type="dxa"/>
             <w:tcBorders>
               <w:top w:val="single" w:sz="4" w:space="0" w:color="00000A"/>
               <w:left w:val="single" w:sz="4" w:space="0" w:color="00000A"/>
@@ -32851,7 +33825,7 @@
         </w:tc>
         <w:tc>
           <w:tcPr>
-            <w:tcW w:w="4217" w:type="dxa"/>
+            <w:tcW w:w="4047" w:type="dxa"/>
             <w:tcBorders>
               <w:top w:val="single" w:sz="4" w:space="0" w:color="00000A"/>
               <w:left w:val="single" w:sz="4" w:space="0" w:color="00000A"/>
@@ -32881,7 +33855,7 @@
         </w:tc>
         <w:tc>
           <w:tcPr>
-            <w:tcW w:w="1617" w:type="dxa"/>
+            <w:tcW w:w="1891" w:type="dxa"/>
             <w:tcBorders>
               <w:top w:val="single" w:sz="4" w:space="0" w:color="00000A"/>
               <w:left w:val="single" w:sz="4" w:space="0" w:color="00000A"/>
@@ -32913,7 +33887,7 @@
         </w:tc>
         <w:tc>
           <w:tcPr>
-            <w:tcW w:w="1233" w:type="dxa"/>
+            <w:tcW w:w="1179" w:type="dxa"/>
             <w:tcBorders>
               <w:top w:val="single" w:sz="4" w:space="0" w:color="00000A"/>
               <w:left w:val="single" w:sz="4" w:space="0" w:color="00000A"/>
@@ -32978,7 +33952,7 @@
         </w:trPr>
         <w:tc>
           <w:tcPr>
-            <w:tcW w:w="2263" w:type="dxa"/>
+            <w:tcW w:w="2213" w:type="dxa"/>
             <w:tcBorders>
               <w:top w:val="single" w:sz="4" w:space="0" w:color="00000A"/>
               <w:left w:val="single" w:sz="4" w:space="0" w:color="00000A"/>
@@ -33008,7 +33982,7 @@
         </w:tc>
         <w:tc>
           <w:tcPr>
-            <w:tcW w:w="4217" w:type="dxa"/>
+            <w:tcW w:w="4047" w:type="dxa"/>
             <w:tcBorders>
               <w:top w:val="single" w:sz="4" w:space="0" w:color="00000A"/>
               <w:left w:val="single" w:sz="4" w:space="0" w:color="00000A"/>
@@ -33038,7 +34012,7 @@
         </w:tc>
         <w:tc>
           <w:tcPr>
-            <w:tcW w:w="1617" w:type="dxa"/>
+            <w:tcW w:w="1891" w:type="dxa"/>
             <w:tcBorders>
               <w:top w:val="single" w:sz="4" w:space="0" w:color="00000A"/>
               <w:left w:val="single" w:sz="4" w:space="0" w:color="00000A"/>
@@ -33070,7 +34044,7 @@
         </w:tc>
         <w:tc>
           <w:tcPr>
-            <w:tcW w:w="1233" w:type="dxa"/>
+            <w:tcW w:w="1179" w:type="dxa"/>
             <w:tcBorders>
               <w:top w:val="single" w:sz="4" w:space="0" w:color="00000A"/>
               <w:left w:val="single" w:sz="4" w:space="0" w:color="00000A"/>
@@ -33135,7 +34109,7 @@
         </w:trPr>
         <w:tc>
           <w:tcPr>
-            <w:tcW w:w="2263" w:type="dxa"/>
+            <w:tcW w:w="2213" w:type="dxa"/>
             <w:tcBorders>
               <w:top w:val="single" w:sz="4" w:space="0" w:color="00000A"/>
               <w:left w:val="single" w:sz="4" w:space="0" w:color="00000A"/>
@@ -33165,7 +34139,7 @@
         </w:tc>
         <w:tc>
           <w:tcPr>
-            <w:tcW w:w="4217" w:type="dxa"/>
+            <w:tcW w:w="4047" w:type="dxa"/>
             <w:tcBorders>
               <w:top w:val="single" w:sz="4" w:space="0" w:color="00000A"/>
               <w:left w:val="single" w:sz="4" w:space="0" w:color="00000A"/>
@@ -33195,7 +34169,7 @@
         </w:tc>
         <w:tc>
           <w:tcPr>
-            <w:tcW w:w="1617" w:type="dxa"/>
+            <w:tcW w:w="1891" w:type="dxa"/>
             <w:tcBorders>
               <w:top w:val="single" w:sz="4" w:space="0" w:color="00000A"/>
               <w:left w:val="single" w:sz="4" w:space="0" w:color="00000A"/>
@@ -33227,7 +34201,7 @@
         </w:tc>
         <w:tc>
           <w:tcPr>
-            <w:tcW w:w="1233" w:type="dxa"/>
+            <w:tcW w:w="1179" w:type="dxa"/>
             <w:tcBorders>
               <w:top w:val="single" w:sz="4" w:space="0" w:color="00000A"/>
               <w:left w:val="single" w:sz="4" w:space="0" w:color="00000A"/>
@@ -33292,7 +34266,7 @@
         </w:trPr>
         <w:tc>
           <w:tcPr>
-            <w:tcW w:w="2263" w:type="dxa"/>
+            <w:tcW w:w="2213" w:type="dxa"/>
             <w:tcBorders>
               <w:top w:val="single" w:sz="4" w:space="0" w:color="00000A"/>
               <w:left w:val="single" w:sz="4" w:space="0" w:color="00000A"/>
@@ -33322,7 +34296,7 @@
         </w:tc>
         <w:tc>
           <w:tcPr>
-            <w:tcW w:w="4217" w:type="dxa"/>
+            <w:tcW w:w="4047" w:type="dxa"/>
             <w:tcBorders>
               <w:top w:val="single" w:sz="4" w:space="0" w:color="00000A"/>
               <w:left w:val="single" w:sz="4" w:space="0" w:color="00000A"/>
@@ -33352,7 +34326,7 @@
         </w:tc>
         <w:tc>
           <w:tcPr>
-            <w:tcW w:w="1617" w:type="dxa"/>
+            <w:tcW w:w="1891" w:type="dxa"/>
             <w:tcBorders>
               <w:top w:val="single" w:sz="4" w:space="0" w:color="00000A"/>
               <w:left w:val="single" w:sz="4" w:space="0" w:color="00000A"/>
@@ -33384,7 +34358,7 @@
         </w:tc>
         <w:tc>
           <w:tcPr>
-            <w:tcW w:w="1233" w:type="dxa"/>
+            <w:tcW w:w="1179" w:type="dxa"/>
             <w:tcBorders>
               <w:top w:val="single" w:sz="4" w:space="0" w:color="00000A"/>
               <w:left w:val="single" w:sz="4" w:space="0" w:color="00000A"/>
@@ -33443,6 +34417,159 @@
           </w:p>
         </w:tc>
       </w:tr>
+      <w:tr>
+        <w:trPr>
+          <w:cantSplit/>
+        </w:trPr>
+        <w:tc>
+          <w:tcPr>
+            <w:tcW w:w="2213" w:type="dxa"/>
+            <w:tcBorders>
+              <w:top w:val="single" w:sz="4" w:space="0" w:color="00000A"/>
+              <w:left w:val="single" w:sz="4" w:space="0" w:color="00000A"/>
+              <w:bottom w:val="single" w:sz="4" w:space="0" w:color="00000A"/>
+              <w:right w:val="single" w:sz="4" w:space="0" w:color="00000A"/>
+            </w:tcBorders>
+            <w:shd w:val="clear" w:color="auto" w:fill="auto"/>
+            <w:tcMar>
+              <w:left w:w="108" w:type="dxa"/>
+            </w:tcMar>
+          </w:tcPr>
+          <w:p>
+            <w:pPr>
+              <w:pStyle w:val="Normal1"/>
+              <w:spacing w:after="0"/>
+              <w:rPr>
+                <w:rFonts w:ascii="Times New Roman" w:hAnsi="Times New Roman"/>
+              </w:rPr>
+            </w:pPr>
+            <w:r>
+              <w:rPr>
+                <w:rFonts w:ascii="Times New Roman" w:hAnsi="Times New Roman"/>
+              </w:rPr>
+              <w:t>GUI-9000</w:t>
+            </w:r>
+          </w:p>
+        </w:tc>
+        <w:tc>
+          <w:tcPr>
+            <w:tcW w:w="4047" w:type="dxa"/>
+            <w:tcBorders>
+              <w:top w:val="single" w:sz="4" w:space="0" w:color="00000A"/>
+              <w:left w:val="single" w:sz="4" w:space="0" w:color="00000A"/>
+              <w:bottom w:val="single" w:sz="4" w:space="0" w:color="00000A"/>
+              <w:right w:val="single" w:sz="4" w:space="0" w:color="00000A"/>
+            </w:tcBorders>
+            <w:shd w:val="clear" w:color="auto" w:fill="auto"/>
+            <w:tcMar>
+              <w:left w:w="108" w:type="dxa"/>
+            </w:tcMar>
+          </w:tcPr>
+          <w:p>
+            <w:pPr>
+              <w:pStyle w:val="Normal1"/>
+            </w:pPr>
+            <w:r>
+              <w:rPr>
+                <w:rFonts w:ascii="Times New Roman" w:hAnsi="Times New Roman"/>
+              </w:rPr>
+              <w:t>Train Position Prediction</w:t>
+            </w:r>
+          </w:p>
+        </w:tc>
+        <w:tc>
+          <w:tcPr>
+            <w:tcW w:w="1891" w:type="dxa"/>
+            <w:tcBorders>
+              <w:top w:val="single" w:sz="4" w:space="0" w:color="00000A"/>
+              <w:left w:val="single" w:sz="4" w:space="0" w:color="00000A"/>
+              <w:bottom w:val="single" w:sz="4" w:space="0" w:color="00000A"/>
+              <w:right w:val="single" w:sz="4" w:space="0" w:color="00000A"/>
+            </w:tcBorders>
+            <w:shd w:val="clear" w:color="auto" w:fill="auto"/>
+            <w:tcMar>
+              <w:left w:w="108" w:type="dxa"/>
+            </w:tcMar>
+          </w:tcPr>
+          <w:p>
+            <w:pPr>
+              <w:pStyle w:val="Normal1"/>
+              <w:spacing w:after="0"/>
+              <w:rPr>
+                <w:rFonts w:ascii="Times New Roman" w:hAnsi="Times New Roman"/>
+              </w:rPr>
+            </w:pPr>
+            <w:proofErr w:type="spellStart"/>
+            <w:r>
+              <w:rPr>
+                <w:rFonts w:ascii="Times New Roman" w:hAnsi="Times New Roman"/>
+              </w:rPr>
+              <w:t>TrainMonitorView</w:t>
+            </w:r>
+            <w:proofErr w:type="spellEnd"/>
+          </w:p>
+        </w:tc>
+        <w:tc>
+          <w:tcPr>
+            <w:tcW w:w="1179" w:type="dxa"/>
+            <w:tcBorders>
+              <w:top w:val="single" w:sz="4" w:space="0" w:color="00000A"/>
+              <w:left w:val="single" w:sz="4" w:space="0" w:color="00000A"/>
+              <w:bottom w:val="single" w:sz="4" w:space="0" w:color="00000A"/>
+              <w:right w:val="single" w:sz="4" w:space="0" w:color="00000A"/>
+            </w:tcBorders>
+            <w:shd w:val="clear" w:color="auto" w:fill="auto"/>
+            <w:tcMar>
+              <w:left w:w="108" w:type="dxa"/>
+            </w:tcMar>
+          </w:tcPr>
+          <w:p>
+            <w:pPr>
+              <w:pStyle w:val="Normal1"/>
+              <w:spacing w:after="0"/>
+              <w:rPr>
+                <w:rFonts w:ascii="Times New Roman" w:hAnsi="Times New Roman"/>
+              </w:rPr>
+            </w:pPr>
+          </w:p>
+        </w:tc>
+      </w:tr>
+      <w:tr>
+        <w:trPr>
+          <w:cantSplit/>
+        </w:trPr>
+        <w:tc>
+          <w:tcPr>
+            <w:tcW w:w="9330" w:type="dxa"/>
+            <w:gridSpan w:val="4"/>
+            <w:tcBorders>
+              <w:top w:val="single" w:sz="4" w:space="0" w:color="00000A"/>
+              <w:left w:val="single" w:sz="4" w:space="0" w:color="00000A"/>
+              <w:bottom w:val="single" w:sz="4" w:space="0" w:color="00000A"/>
+              <w:right w:val="single" w:sz="4" w:space="0" w:color="00000A"/>
+            </w:tcBorders>
+            <w:shd w:val="clear" w:color="auto" w:fill="auto"/>
+            <w:tcMar>
+              <w:left w:w="108" w:type="dxa"/>
+            </w:tcMar>
+          </w:tcPr>
+          <w:p>
+            <w:pPr>
+              <w:pStyle w:val="Normal1"/>
+              <w:spacing w:after="0"/>
+              <w:rPr>
+                <w:rFonts w:ascii="Times New Roman" w:hAnsi="Times New Roman"/>
+              </w:rPr>
+            </w:pPr>
+            <w:r>
+              <w:rPr>
+                <w:rFonts w:ascii="Times New Roman" w:hAnsi="Times New Roman"/>
+              </w:rPr>
+              <w:t>The Train System GUI should indicate the direction that a given train will go when it crosses the next switch in its path.</w:t>
+            </w:r>
+          </w:p>
+        </w:tc>
+      </w:tr>
     </w:tbl>
     <w:p/>
     <w:p>
@@ -35277,6 +36404,7 @@
           <w:docPartUnique/>
         </w:docPartObj>
       </w:sdtPr>
+      <w:sdtEndPr/>
       <w:sdtContent>
         <w:p>
           <w:pPr>
@@ -35302,6 +36430,7 @@
             <w:id w:val="-573587230"/>
             <w:bibliography/>
           </w:sdtPr>
+          <w:sdtEndPr/>
           <w:sdtContent>
             <w:p>
               <w:pPr>
@@ -35477,6 +36606,26 @@
       <w:rPr>
         <w:color w:val="5B9BD5" w:themeColor="accent1"/>
       </w:rPr>
+      <w:t xml:space="preserve">Train </w:t>
+    </w:r>
+    <w:proofErr w:type="spellStart"/>
+    <w:r>
+      <w:rPr>
+        <w:color w:val="5B9BD5" w:themeColor="accent1"/>
+      </w:rPr>
+      <w:t>Trax</w:t>
+    </w:r>
+    <w:proofErr w:type="spellEnd"/>
+    <w:r>
+      <w:rPr>
+        <w:color w:val="5B9BD5" w:themeColor="accent1"/>
+      </w:rPr>
+      <w:t xml:space="preserve"> SDD: </w:t>
+    </w:r>
+    <w:r>
+      <w:rPr>
+        <w:color w:val="5B9BD5" w:themeColor="accent1"/>
+      </w:rPr>
       <w:t xml:space="preserve">Page </w:t>
     </w:r>
     <w:r>
@@ -35502,7 +36651,7 @@
         <w:noProof/>
         <w:color w:val="5B9BD5" w:themeColor="accent1"/>
       </w:rPr>
-      <w:t>7</w:t>
+      <w:t>21</w:t>
     </w:r>
     <w:r>
       <w:rPr>
@@ -39351,6 +40500,7 @@
   <w:style w:type="character" w:default="1" w:styleId="DefaultParagraphFont">
     <w:name w:val="Default Paragraph Font"/>
     <w:uiPriority w:val="1"/>
+    <w:semiHidden/>
     <w:unhideWhenUsed/>
   </w:style>
   <w:style w:type="table" w:default="1" w:styleId="TableNormal">
@@ -40376,7 +41526,7 @@
 </file>
 
 <file path=customXml/itemProps1.xml><?xml version="1.0" encoding="utf-8"?>
-<ds:datastoreItem xmlns:ds="http://schemas.openxmlformats.org/officeDocument/2006/customXml" ds:itemID="{8D26AB87-0D0F-4F3B-8281-986B6085A47A}">
+<ds:datastoreItem xmlns:ds="http://schemas.openxmlformats.org/officeDocument/2006/customXml" ds:itemID="{FD05DE93-A4C3-4B93-A1E7-54525FD3C943}">
   <ds:schemaRefs>
     <ds:schemaRef ds:uri="http://schemas.openxmlformats.org/officeDocument/2006/bibliography"/>
   </ds:schemaRefs>

</xml_diff>